<commit_message>
Projektdoku + IBD tilrettet
</commit_message>
<xml_diff>
--- a/Projektdokumentation/Projektdokumentation.docx
+++ b/Projektdokumentation/Projektdokumentation.docx
@@ -7,11 +7,16 @@
       <w:r>
         <w:br w:type="page"/>
       </w:r>
-      <w:bookmarkStart w:id="0" w:name="_GoBack"/>
-      <w:bookmarkEnd w:id="0"/>
     </w:p>
     <w:sdt>
       <w:sdtPr>
+        <w:rPr>
+          <w:rFonts w:asciiTheme="minorHAnsi" w:eastAsiaTheme="minorHAnsi" w:hAnsiTheme="minorHAnsi" w:cstheme="minorBidi"/>
+          <w:color w:val="auto"/>
+          <w:sz w:val="22"/>
+          <w:szCs w:val="22"/>
+          <w:lang w:eastAsia="en-US"/>
+        </w:rPr>
         <w:id w:val="1833573002"/>
         <w:docPartObj>
           <w:docPartGallery w:val="Table of Contents"/>
@@ -20,13 +25,8 @@
       </w:sdtPr>
       <w:sdtEndPr>
         <w:rPr>
-          <w:rFonts w:asciiTheme="minorHAnsi" w:eastAsiaTheme="minorHAnsi" w:hAnsiTheme="minorHAnsi" w:cstheme="minorBidi"/>
           <w:b/>
           <w:bCs/>
-          <w:color w:val="auto"/>
-          <w:sz w:val="22"/>
-          <w:szCs w:val="22"/>
-          <w:lang w:eastAsia="en-US"/>
         </w:rPr>
       </w:sdtEndPr>
       <w:sdtContent>
@@ -3576,12 +3576,12 @@
       <w:pPr>
         <w:pStyle w:val="Overskrift1"/>
       </w:pPr>
-      <w:bookmarkStart w:id="1" w:name="_Toc401586453"/>
+      <w:bookmarkStart w:id="0" w:name="_Toc401586453"/>
       <w:r>
         <w:lastRenderedPageBreak/>
         <w:t>Projektformulering</w:t>
       </w:r>
-      <w:bookmarkEnd w:id="1"/>
+      <w:bookmarkEnd w:id="0"/>
     </w:p>
     <w:p>
       <w:pPr>
@@ -3666,51 +3666,15 @@
           <w:color w:val="000000"/>
           <w:lang w:eastAsia="da-DK"/>
         </w:rPr>
-        <w:t xml:space="preserve">kropslige bevægelser, der kan implementeres på diverse synthesizere, </w:t>
-      </w:r>
-      <w:proofErr w:type="spellStart"/>
+        <w:t>kropslige bevægelser, der kan implementeres på diverse synthesizere, drummachines og DAW</w:t>
+      </w:r>
       <w:r>
         <w:rPr>
           <w:rFonts w:ascii="Calibri" w:eastAsia="Times New Roman" w:hAnsi="Calibri" w:cs="Times New Roman"/>
           <w:color w:val="000000"/>
           <w:lang w:eastAsia="da-DK"/>
         </w:rPr>
-        <w:t>drummachines</w:t>
-      </w:r>
-      <w:proofErr w:type="spellEnd"/>
-      <w:r>
-        <w:rPr>
-          <w:rFonts w:ascii="Calibri" w:eastAsia="Times New Roman" w:hAnsi="Calibri" w:cs="Times New Roman"/>
-          <w:color w:val="000000"/>
-          <w:lang w:eastAsia="da-DK"/>
-        </w:rPr>
-        <w:t xml:space="preserve"> og </w:t>
-      </w:r>
-      <w:proofErr w:type="spellStart"/>
-      <w:r>
-        <w:rPr>
-          <w:rFonts w:ascii="Calibri" w:eastAsia="Times New Roman" w:hAnsi="Calibri" w:cs="Times New Roman"/>
-          <w:color w:val="000000"/>
-          <w:lang w:eastAsia="da-DK"/>
-        </w:rPr>
-        <w:t>DAW</w:t>
-      </w:r>
-      <w:r>
-        <w:rPr>
-          <w:rFonts w:ascii="Calibri" w:eastAsia="Times New Roman" w:hAnsi="Calibri" w:cs="Times New Roman"/>
-          <w:color w:val="000000"/>
-          <w:lang w:eastAsia="da-DK"/>
-        </w:rPr>
-        <w:t>'s</w:t>
-      </w:r>
-      <w:proofErr w:type="spellEnd"/>
-      <w:r>
-        <w:rPr>
-          <w:rFonts w:ascii="Calibri" w:eastAsia="Times New Roman" w:hAnsi="Calibri" w:cs="Times New Roman"/>
-          <w:color w:val="000000"/>
-          <w:lang w:eastAsia="da-DK"/>
-        </w:rPr>
-        <w:t xml:space="preserve"> (Digital Audio Workstation).</w:t>
+        <w:t>'s (Digital Audio Workstation).</w:t>
       </w:r>
     </w:p>
     <w:p>
@@ -3760,43 +3724,7 @@
           <w:color w:val="000000"/>
           <w:lang w:eastAsia="da-DK"/>
         </w:rPr>
-        <w:t xml:space="preserve"> </w:t>
-      </w:r>
-      <w:proofErr w:type="spellStart"/>
-      <w:r>
-        <w:rPr>
-          <w:rFonts w:ascii="Calibri" w:eastAsia="Times New Roman" w:hAnsi="Calibri" w:cs="Times New Roman"/>
-          <w:color w:val="000000"/>
-          <w:lang w:eastAsia="da-DK"/>
-        </w:rPr>
-        <w:t>accelerometer</w:t>
-      </w:r>
-      <w:proofErr w:type="spellEnd"/>
-      <w:r>
-        <w:rPr>
-          <w:rFonts w:ascii="Calibri" w:eastAsia="Times New Roman" w:hAnsi="Calibri" w:cs="Times New Roman"/>
-          <w:color w:val="000000"/>
-          <w:lang w:eastAsia="da-DK"/>
-        </w:rPr>
-        <w:t xml:space="preserve">-, gyroskop-, </w:t>
-      </w:r>
-      <w:proofErr w:type="spellStart"/>
-      <w:r>
-        <w:rPr>
-          <w:rFonts w:ascii="Calibri" w:eastAsia="Times New Roman" w:hAnsi="Calibri" w:cs="Times New Roman"/>
-          <w:color w:val="000000"/>
-          <w:lang w:eastAsia="da-DK"/>
-        </w:rPr>
-        <w:t>proksimitets</w:t>
-      </w:r>
-      <w:proofErr w:type="spellEnd"/>
-      <w:r>
-        <w:rPr>
-          <w:rFonts w:ascii="Calibri" w:eastAsia="Times New Roman" w:hAnsi="Calibri" w:cs="Times New Roman"/>
-          <w:color w:val="000000"/>
-          <w:lang w:eastAsia="da-DK"/>
-        </w:rPr>
-        <w:t>- og taktile trykmålinger.</w:t>
+        <w:t xml:space="preserve"> accelerometer-, gyroskop-, proksimitets- og taktile trykmålinger.</w:t>
       </w:r>
     </w:p>
     <w:p>
@@ -4098,43 +4026,15 @@
           <w:color w:val="000000"/>
           <w:lang w:eastAsia="da-DK"/>
         </w:rPr>
-        <w:t xml:space="preserve"> til </w:t>
-      </w:r>
-      <w:proofErr w:type="spellStart"/>
+        <w:t xml:space="preserve"> til processering</w:t>
+      </w:r>
       <w:r>
         <w:rPr>
           <w:rFonts w:ascii="Calibri" w:eastAsia="Times New Roman" w:hAnsi="Calibri" w:cs="Times New Roman"/>
           <w:color w:val="000000"/>
           <w:lang w:eastAsia="da-DK"/>
         </w:rPr>
-        <w:t>processering</w:t>
-      </w:r>
-      <w:proofErr w:type="spellEnd"/>
-      <w:r>
-        <w:rPr>
-          <w:rFonts w:ascii="Calibri" w:eastAsia="Times New Roman" w:hAnsi="Calibri" w:cs="Times New Roman"/>
-          <w:color w:val="000000"/>
-          <w:lang w:eastAsia="da-DK"/>
-        </w:rPr>
-        <w:t xml:space="preserve"> af aflæst </w:t>
-      </w:r>
-      <w:proofErr w:type="spellStart"/>
-      <w:r>
-        <w:rPr>
-          <w:rFonts w:ascii="Calibri" w:eastAsia="Times New Roman" w:hAnsi="Calibri" w:cs="Times New Roman"/>
-          <w:color w:val="000000"/>
-          <w:lang w:eastAsia="da-DK"/>
-        </w:rPr>
-        <w:t>rådata</w:t>
-      </w:r>
-      <w:proofErr w:type="spellEnd"/>
-      <w:r>
-        <w:rPr>
-          <w:rFonts w:ascii="Calibri" w:eastAsia="Times New Roman" w:hAnsi="Calibri" w:cs="Times New Roman"/>
-          <w:color w:val="000000"/>
-          <w:lang w:eastAsia="da-DK"/>
-        </w:rPr>
-        <w:t xml:space="preserve"> fra</w:t>
+        <w:t xml:space="preserve"> af aflæst rådata fra</w:t>
       </w:r>
       <w:r>
         <w:rPr>
@@ -4249,25 +4149,7 @@
           <w:color w:val="000000"/>
           <w:lang w:eastAsia="da-DK"/>
         </w:rPr>
-        <w:t xml:space="preserve"> hidtil </w:t>
-      </w:r>
-      <w:proofErr w:type="spellStart"/>
-      <w:r>
-        <w:rPr>
-          <w:rFonts w:ascii="Calibri" w:eastAsia="Times New Roman" w:hAnsi="Calibri" w:cs="Times New Roman"/>
-          <w:color w:val="000000"/>
-          <w:lang w:eastAsia="da-DK"/>
-        </w:rPr>
-        <w:t>ulærte</w:t>
-      </w:r>
-      <w:proofErr w:type="spellEnd"/>
-      <w:r>
-        <w:rPr>
-          <w:rFonts w:ascii="Calibri" w:eastAsia="Times New Roman" w:hAnsi="Calibri" w:cs="Times New Roman"/>
-          <w:color w:val="000000"/>
-          <w:lang w:eastAsia="da-DK"/>
-        </w:rPr>
-        <w:t xml:space="preserve"> musiktalenter</w:t>
+        <w:t xml:space="preserve"> hidtil ulærte musiktalenter</w:t>
       </w:r>
       <w:r>
         <w:rPr>
@@ -4360,7 +4242,7 @@
           <w:lang w:eastAsia="da-DK"/>
         </w:rPr>
       </w:pPr>
-      <w:bookmarkStart w:id="2" w:name="_Toc401586454"/>
+      <w:bookmarkStart w:id="1" w:name="_Toc401586454"/>
       <w:r>
         <w:rPr>
           <w:noProof/>
@@ -4368,7 +4250,7 @@
         </w:rPr>
         <w:lastRenderedPageBreak/>
         <w:object w:dxaOrig="0" w:dyaOrig="0">
-          <v:group id="_x0000_s1026" style="position:absolute;margin-left:170.55pt;margin-top:-4.75pt;width:307.6pt;height:263.95pt;z-index:-251658240" coordorigin="3518,2536" coordsize="7089,5684">
+          <v:group id="_x0000_s1026" style="position:absolute;margin-left:170.55pt;margin-top:-4.75pt;width:307.6pt;height:263.95pt;z-index:-251657216" coordorigin="3518,2536" coordsize="7089,5684">
             <v:shapetype id="_x0000_t75" coordsize="21600,21600" o:spt="75" o:preferrelative="t" path="m@4@5l@4@11@9@11@9@5xe" filled="f" stroked="f">
               <v:stroke joinstyle="miter"/>
               <v:formulas>
@@ -4406,21 +4288,12 @@
                         <w:lang w:val="en-US"/>
                       </w:rPr>
                     </w:pPr>
-                    <w:proofErr w:type="spellStart"/>
                     <w:r>
                       <w:rPr>
                         <w:b/>
                         <w:lang w:val="en-US"/>
                       </w:rPr>
-                      <w:t>Figur</w:t>
-                    </w:r>
-                    <w:proofErr w:type="spellEnd"/>
-                    <w:r>
-                      <w:rPr>
-                        <w:b/>
-                        <w:lang w:val="en-US"/>
-                      </w:rPr>
-                      <w:t xml:space="preserve"> </w:t>
+                      <w:t xml:space="preserve">Figur </w:t>
                     </w:r>
                     <w:r>
                       <w:rPr>
@@ -4486,7 +4359,7 @@
             </v:shape>
             <w10:wrap type="square"/>
           </v:group>
-          <o:OLEObject Type="Embed" ProgID="Visio.Drawing.15" ShapeID="_x0000_s1027" DrawAspect="Content" ObjectID="_1475328278" r:id="rId10"/>
+          <o:OLEObject Type="Embed" ProgID="Visio.Drawing.15" ShapeID="_x0000_s1027" DrawAspect="Content" ObjectID="_1475330378" r:id="rId10"/>
         </w:object>
       </w:r>
       <w:r>
@@ -4496,7 +4369,7 @@
         </w:rPr>
         <w:t>Kravspecifikation</w:t>
       </w:r>
-      <w:bookmarkEnd w:id="2"/>
+      <w:bookmarkEnd w:id="1"/>
     </w:p>
     <w:p>
       <w:pPr>
@@ -4509,14 +4382,14 @@
           <w:lang w:eastAsia="da-DK"/>
         </w:rPr>
       </w:pPr>
-      <w:bookmarkStart w:id="3" w:name="_Toc401586455"/>
+      <w:bookmarkStart w:id="2" w:name="_Toc401586455"/>
       <w:r>
         <w:rPr>
           <w:lang w:eastAsia="da-DK"/>
         </w:rPr>
         <w:t>Aktører</w:t>
       </w:r>
-      <w:bookmarkEnd w:id="3"/>
+      <w:bookmarkEnd w:id="2"/>
     </w:p>
     <w:p>
       <w:pPr>
@@ -4528,21 +4401,7 @@
         <w:rPr>
           <w:lang w:eastAsia="da-DK"/>
         </w:rPr>
-        <w:t xml:space="preserve">På figuren til højre ses </w:t>
-      </w:r>
-      <w:proofErr w:type="spellStart"/>
-      <w:r>
-        <w:rPr>
-          <w:lang w:eastAsia="da-DK"/>
-        </w:rPr>
-        <w:t>use</w:t>
-      </w:r>
-      <w:proofErr w:type="spellEnd"/>
-      <w:r>
-        <w:rPr>
-          <w:lang w:eastAsia="da-DK"/>
-        </w:rPr>
-        <w:t xml:space="preserve"> case-diagrammet med alle aktører og deres forhold til systemet BodyRock3000</w:t>
+        <w:t>På figuren til højre ses use case-diagrammet med alle aktører og deres forhold til systemet BodyRock3000</w:t>
       </w:r>
     </w:p>
     <w:p>
@@ -4598,14 +4457,14 @@
           <w:lang w:eastAsia="da-DK"/>
         </w:rPr>
       </w:pPr>
-      <w:bookmarkStart w:id="4" w:name="_Toc401586456"/>
+      <w:bookmarkStart w:id="3" w:name="_Toc401586456"/>
       <w:r>
         <w:rPr>
           <w:lang w:eastAsia="da-DK"/>
         </w:rPr>
         <w:t>Aktørbeskrivelse</w:t>
       </w:r>
-      <w:bookmarkEnd w:id="4"/>
+      <w:bookmarkEnd w:id="3"/>
     </w:p>
     <w:p>
       <w:pPr>
@@ -4616,11 +4475,11 @@
         </w:numPr>
         <w:spacing w:line="240" w:lineRule="auto"/>
       </w:pPr>
-      <w:bookmarkStart w:id="5" w:name="_Toc401586457"/>
+      <w:bookmarkStart w:id="4" w:name="_Toc401586457"/>
       <w:r>
         <w:t>Bruger</w:t>
       </w:r>
-      <w:bookmarkEnd w:id="5"/>
+      <w:bookmarkEnd w:id="4"/>
     </w:p>
     <w:tbl>
       <w:tblPr>
@@ -4777,11 +4636,11 @@
         </w:numPr>
         <w:spacing w:line="240" w:lineRule="auto"/>
       </w:pPr>
-      <w:bookmarkStart w:id="6" w:name="_Toc401586458"/>
+      <w:bookmarkStart w:id="5" w:name="_Toc401586458"/>
       <w:r>
         <w:t>MIDI-modtager</w:t>
       </w:r>
-      <w:bookmarkEnd w:id="6"/>
+      <w:bookmarkEnd w:id="5"/>
     </w:p>
     <w:tbl>
       <w:tblPr>
@@ -4928,11 +4787,11 @@
         </w:numPr>
         <w:spacing w:line="240" w:lineRule="auto"/>
       </w:pPr>
-      <w:bookmarkStart w:id="7" w:name="_Toc401586459"/>
+      <w:bookmarkStart w:id="6" w:name="_Toc401586459"/>
       <w:r>
         <w:t>Højtalersystem</w:t>
       </w:r>
-      <w:bookmarkEnd w:id="7"/>
+      <w:bookmarkEnd w:id="6"/>
       <w:r>
         <w:t xml:space="preserve"> </w:t>
       </w:r>
@@ -5081,12 +4940,12 @@
           <w:numId w:val="4"/>
         </w:numPr>
       </w:pPr>
-      <w:bookmarkStart w:id="8" w:name="_Toc401586460"/>
+      <w:bookmarkStart w:id="7" w:name="_Toc401586460"/>
       <w:r>
         <w:lastRenderedPageBreak/>
         <w:t>Termliste</w:t>
       </w:r>
-      <w:bookmarkEnd w:id="8"/>
+      <w:bookmarkEnd w:id="7"/>
     </w:p>
     <w:p>
       <w:pPr>
@@ -5100,7 +4959,7 @@
           <w:lang w:eastAsia="ar-SA"/>
         </w:rPr>
       </w:pPr>
-      <w:bookmarkStart w:id="9" w:name="_Toc401586461"/>
+      <w:bookmarkStart w:id="8" w:name="_Toc401586461"/>
       <w:r>
         <w:rPr>
           <w:rFonts w:eastAsia="SimSun"/>
@@ -5108,7 +4967,7 @@
         </w:rPr>
         <w:t>Body</w:t>
       </w:r>
-      <w:bookmarkEnd w:id="9"/>
+      <w:bookmarkEnd w:id="8"/>
     </w:p>
     <w:p>
       <w:pPr>
@@ -5122,41 +4981,13 @@
         </w:rPr>
         <w:t xml:space="preserve">Body er den bærbare enhed for systemet BodyRock3000. Den består af en controller-enhed, som kan sende sensordata til den stationære enhed Rock. På controller-enheden kan der tilsluttes et vilkårligt antal sensorer, der kan foretage </w:t>
       </w:r>
-      <w:proofErr w:type="spellStart"/>
       <w:r>
         <w:rPr>
           <w:rFonts w:ascii="Calibri" w:eastAsia="Times New Roman" w:hAnsi="Calibri" w:cs="Times New Roman"/>
           <w:color w:val="000000"/>
           <w:lang w:eastAsia="da-DK"/>
         </w:rPr>
-        <w:t>accelerometer</w:t>
-      </w:r>
-      <w:proofErr w:type="spellEnd"/>
-      <w:r>
-        <w:rPr>
-          <w:rFonts w:ascii="Calibri" w:eastAsia="Times New Roman" w:hAnsi="Calibri" w:cs="Times New Roman"/>
-          <w:color w:val="000000"/>
-          <w:lang w:eastAsia="da-DK"/>
-        </w:rPr>
-        <w:t xml:space="preserve">-, gyroskop-, </w:t>
-      </w:r>
-      <w:proofErr w:type="spellStart"/>
-      <w:r>
-        <w:rPr>
-          <w:rFonts w:ascii="Calibri" w:eastAsia="Times New Roman" w:hAnsi="Calibri" w:cs="Times New Roman"/>
-          <w:color w:val="000000"/>
-          <w:lang w:eastAsia="da-DK"/>
-        </w:rPr>
-        <w:t>proksimitets</w:t>
-      </w:r>
-      <w:proofErr w:type="spellEnd"/>
-      <w:r>
-        <w:rPr>
-          <w:rFonts w:ascii="Calibri" w:eastAsia="Times New Roman" w:hAnsi="Calibri" w:cs="Times New Roman"/>
-          <w:color w:val="000000"/>
-          <w:lang w:eastAsia="da-DK"/>
-        </w:rPr>
-        <w:t xml:space="preserve">- og taktile trykmålinger. </w:t>
+        <w:t xml:space="preserve">accelerometer-, gyroskop-, proksimitets- og taktile trykmålinger. </w:t>
       </w:r>
       <w:r>
         <w:rPr>
@@ -5177,7 +5008,7 @@
           <w:lang w:eastAsia="ar-SA"/>
         </w:rPr>
       </w:pPr>
-      <w:bookmarkStart w:id="10" w:name="_Toc401586462"/>
+      <w:bookmarkStart w:id="9" w:name="_Toc401586462"/>
       <w:r>
         <w:rPr>
           <w:rFonts w:eastAsia="SimSun"/>
@@ -5185,7 +5016,7 @@
         </w:rPr>
         <w:t>Rock</w:t>
       </w:r>
-      <w:bookmarkEnd w:id="10"/>
+      <w:bookmarkEnd w:id="9"/>
       <w:r>
         <w:rPr>
           <w:rFonts w:eastAsia="SimSun"/>
@@ -5204,21 +5035,7 @@
         <w:rPr>
           <w:lang w:eastAsia="ar-SA"/>
         </w:rPr>
-        <w:t xml:space="preserve">Rock er den stationære enhed for systemet BodyRock3000. Denne enhed modtager sensordata fra Body-enheden via trådløs kommunikation. Sensordataene konverteres herefter til MIDI, som fastlægger lydoutputtet. Det er ligeledes et krav at anvende DevKit8000 i projektet, derfor vil </w:t>
-      </w:r>
-      <w:proofErr w:type="spellStart"/>
-      <w:r>
-        <w:rPr>
-          <w:lang w:eastAsia="ar-SA"/>
-        </w:rPr>
-        <w:t>DevKittet</w:t>
-      </w:r>
-      <w:proofErr w:type="spellEnd"/>
-      <w:r>
-        <w:rPr>
-          <w:lang w:eastAsia="ar-SA"/>
-        </w:rPr>
-        <w:t xml:space="preserve"> blive brugt som Rock-enhed.</w:t>
+        <w:t>Rock er den stationære enhed for systemet BodyRock3000. Denne enhed modtager sensordata fra Body-enheden via trådløs kommunikation. Sensordataene konverteres herefter til MIDI, som fastlægger lydoutputtet. Det er ligeledes et krav at anvende DevKit8000 i projektet, derfor vil DevKittet blive brugt som Rock-enhed.</w:t>
       </w:r>
     </w:p>
     <w:p>
@@ -5233,7 +5050,7 @@
           <w:lang w:eastAsia="ar-SA"/>
         </w:rPr>
       </w:pPr>
-      <w:bookmarkStart w:id="11" w:name="_Toc401586463"/>
+      <w:bookmarkStart w:id="10" w:name="_Toc401586463"/>
       <w:r>
         <w:rPr>
           <w:rFonts w:eastAsia="SimSun"/>
@@ -5241,7 +5058,7 @@
         </w:rPr>
         <w:t>Lydpakke:</w:t>
       </w:r>
-      <w:bookmarkEnd w:id="11"/>
+      <w:bookmarkEnd w:id="10"/>
       <w:r>
         <w:rPr>
           <w:rFonts w:eastAsia="SimSun"/>
@@ -5279,7 +5096,7 @@
           <w:lang w:eastAsia="ar-SA"/>
         </w:rPr>
       </w:pPr>
-      <w:bookmarkStart w:id="12" w:name="_Toc401586464"/>
+      <w:bookmarkStart w:id="11" w:name="_Toc401586464"/>
       <w:r>
         <w:rPr>
           <w:rFonts w:eastAsia="SimSun"/>
@@ -5287,7 +5104,7 @@
         </w:rPr>
         <w:t>MIDI-parameter</w:t>
       </w:r>
-      <w:bookmarkEnd w:id="12"/>
+      <w:bookmarkEnd w:id="11"/>
     </w:p>
     <w:p>
       <w:pPr>
@@ -5398,25 +5215,7 @@
           <w:kern w:val="1"/>
           <w:lang w:eastAsia="ar-SA"/>
         </w:rPr>
-        <w:t xml:space="preserve">: Angiver hvilket </w:t>
-      </w:r>
-      <w:proofErr w:type="spellStart"/>
-      <w:r>
-        <w:rPr>
-          <w:rFonts w:eastAsia="SimSun" w:cs="Calibri"/>
-          <w:kern w:val="1"/>
-          <w:lang w:eastAsia="ar-SA"/>
-        </w:rPr>
-        <w:t>preset</w:t>
-      </w:r>
-      <w:proofErr w:type="spellEnd"/>
-      <w:r>
-        <w:rPr>
-          <w:rFonts w:eastAsia="SimSun" w:cs="Calibri"/>
-          <w:kern w:val="1"/>
-          <w:lang w:eastAsia="ar-SA"/>
-        </w:rPr>
-        <w:t>, der ønskes i intervallet [0-127]</w:t>
+        <w:t>: Angiver hvilket preset, der ønskes i intervallet [0-127]</w:t>
       </w:r>
     </w:p>
     <w:p>
@@ -5431,7 +5230,7 @@
           <w:lang w:eastAsia="ar-SA"/>
         </w:rPr>
       </w:pPr>
-      <w:bookmarkStart w:id="13" w:name="_Toc401586465"/>
+      <w:bookmarkStart w:id="12" w:name="_Toc401586465"/>
       <w:r>
         <w:rPr>
           <w:rFonts w:eastAsia="SimSun"/>
@@ -5439,7 +5238,7 @@
         </w:rPr>
         <w:t>Lydmodul</w:t>
       </w:r>
-      <w:bookmarkEnd w:id="13"/>
+      <w:bookmarkEnd w:id="12"/>
     </w:p>
     <w:p>
       <w:pPr>
@@ -5466,33 +5265,15 @@
           <w:lang w:eastAsia="ar-SA"/>
         </w:rPr>
       </w:pPr>
-      <w:bookmarkStart w:id="14" w:name="_Toc401586466"/>
-      <w:proofErr w:type="spellStart"/>
+      <w:bookmarkStart w:id="13" w:name="_Toc401586466"/>
       <w:r>
         <w:rPr>
           <w:rFonts w:eastAsia="SimSun"/>
           <w:lang w:eastAsia="ar-SA"/>
         </w:rPr>
-        <w:t>Mapping</w:t>
-      </w:r>
-      <w:proofErr w:type="spellEnd"/>
-      <w:r>
-        <w:rPr>
-          <w:rFonts w:eastAsia="SimSun"/>
-          <w:lang w:eastAsia="ar-SA"/>
-        </w:rPr>
-        <w:t xml:space="preserve"> </w:t>
-      </w:r>
-      <w:proofErr w:type="spellStart"/>
-      <w:r>
-        <w:rPr>
-          <w:rFonts w:eastAsia="SimSun"/>
-          <w:lang w:eastAsia="ar-SA"/>
-        </w:rPr>
-        <w:t>scheme</w:t>
-      </w:r>
-      <w:bookmarkEnd w:id="14"/>
-      <w:proofErr w:type="spellEnd"/>
+        <w:t>Mapping scheme</w:t>
+      </w:r>
+      <w:bookmarkEnd w:id="13"/>
     </w:p>
     <w:p>
       <w:pPr>
@@ -5523,7 +5304,7 @@
           <w:lang w:eastAsia="ar-SA"/>
         </w:rPr>
       </w:pPr>
-      <w:bookmarkStart w:id="15" w:name="_Toc401586467"/>
+      <w:bookmarkStart w:id="14" w:name="_Toc401586467"/>
       <w:r>
         <w:rPr>
           <w:rFonts w:eastAsia="SimSun"/>
@@ -5531,7 +5312,7 @@
         </w:rPr>
         <w:t>Sensorkonfiguration</w:t>
       </w:r>
-      <w:bookmarkEnd w:id="15"/>
+      <w:bookmarkEnd w:id="14"/>
     </w:p>
     <w:p>
       <w:r>
@@ -5570,22 +5351,12 @@
           <w:numId w:val="16"/>
         </w:numPr>
       </w:pPr>
-      <w:proofErr w:type="spellStart"/>
-      <w:r>
-        <w:t>Mapping</w:t>
-      </w:r>
-      <w:proofErr w:type="spellEnd"/>
-      <w:r>
-        <w:t xml:space="preserve"> </w:t>
-      </w:r>
-      <w:proofErr w:type="spellStart"/>
-      <w:r>
-        <w:t>s</w:t>
+      <w:r>
+        <w:t>Mapping s</w:t>
       </w:r>
       <w:r>
         <w:t>cheme</w:t>
       </w:r>
-      <w:proofErr w:type="spellEnd"/>
     </w:p>
     <w:p>
       <w:pPr>
@@ -5611,7 +5382,7 @@
           <w:lang w:eastAsia="ar-SA"/>
         </w:rPr>
       </w:pPr>
-      <w:bookmarkStart w:id="16" w:name="_Toc401586468"/>
+      <w:bookmarkStart w:id="15" w:name="_Toc401586468"/>
       <w:r>
         <w:rPr>
           <w:rFonts w:eastAsia="SimSun"/>
@@ -5619,7 +5390,7 @@
         </w:rPr>
         <w:t>Buffer</w:t>
       </w:r>
-      <w:bookmarkEnd w:id="16"/>
+      <w:bookmarkEnd w:id="15"/>
     </w:p>
     <w:p>
       <w:pPr>
@@ -5646,8 +5417,7 @@
           <w:lang w:eastAsia="ar-SA"/>
         </w:rPr>
       </w:pPr>
-      <w:bookmarkStart w:id="17" w:name="_Toc401586469"/>
-      <w:proofErr w:type="spellStart"/>
+      <w:bookmarkStart w:id="16" w:name="_Toc401586469"/>
       <w:r>
         <w:rPr>
           <w:rFonts w:eastAsia="SimSun"/>
@@ -5655,8 +5425,7 @@
         </w:rPr>
         <w:t>Preset</w:t>
       </w:r>
-      <w:bookmarkEnd w:id="17"/>
-      <w:proofErr w:type="spellEnd"/>
+      <w:bookmarkEnd w:id="16"/>
     </w:p>
     <w:p>
       <w:pPr>
@@ -5729,29 +5498,16 @@
           <w:numId w:val="15"/>
         </w:numPr>
       </w:pPr>
-      <w:bookmarkStart w:id="18" w:name="_Toc401586470"/>
-      <w:proofErr w:type="spellStart"/>
+      <w:bookmarkStart w:id="17" w:name="_Toc401586470"/>
       <w:r>
         <w:lastRenderedPageBreak/>
-        <w:t>Use</w:t>
-      </w:r>
-      <w:proofErr w:type="spellEnd"/>
-      <w:r>
-        <w:t xml:space="preserve"> cases</w:t>
-      </w:r>
-      <w:bookmarkEnd w:id="18"/>
+        <w:t>Use cases</w:t>
+      </w:r>
+      <w:bookmarkEnd w:id="17"/>
     </w:p>
     <w:p>
       <w:r>
-        <w:t xml:space="preserve">For alle </w:t>
-      </w:r>
-      <w:proofErr w:type="spellStart"/>
-      <w:r>
-        <w:t>use</w:t>
-      </w:r>
-      <w:proofErr w:type="spellEnd"/>
-      <w:r>
-        <w:t xml:space="preserve"> cases gælder</w:t>
+        <w:t>For alle use cases gælder</w:t>
       </w:r>
       <w:r>
         <w:t xml:space="preserve"> det,</w:t>
@@ -5771,11 +5527,11 @@
           <w:numId w:val="15"/>
         </w:numPr>
       </w:pPr>
-      <w:bookmarkStart w:id="19" w:name="_Toc401586471"/>
+      <w:bookmarkStart w:id="18" w:name="_Toc401586471"/>
       <w:r>
         <w:t>Forbind Body og Rock</w:t>
       </w:r>
-      <w:bookmarkEnd w:id="19"/>
+      <w:bookmarkEnd w:id="18"/>
     </w:p>
     <w:tbl>
       <w:tblPr>
@@ -5873,7 +5629,6 @@
                 <w:lang w:eastAsia="ar-SA"/>
               </w:rPr>
             </w:pPr>
-            <w:proofErr w:type="spellStart"/>
             <w:r>
               <w:rPr>
                 <w:rFonts w:asciiTheme="minorHAnsi" w:eastAsia="SimSun" w:hAnsiTheme="minorHAnsi" w:cs="Calibri"/>
@@ -5884,20 +5639,7 @@
                 <w:szCs w:val="22"/>
                 <w:lang w:eastAsia="ar-SA"/>
               </w:rPr>
-              <w:t>Use</w:t>
-            </w:r>
-            <w:proofErr w:type="spellEnd"/>
-            <w:r>
-              <w:rPr>
-                <w:rFonts w:asciiTheme="minorHAnsi" w:eastAsia="SimSun" w:hAnsiTheme="minorHAnsi" w:cs="Calibri"/>
-                <w:b/>
-                <w:bCs/>
-                <w:kern w:val="1"/>
-                <w:sz w:val="22"/>
-                <w:szCs w:val="22"/>
-                <w:lang w:eastAsia="ar-SA"/>
-              </w:rPr>
-              <w:t xml:space="preserve"> Case ID</w:t>
+              <w:t>Use Case ID</w:t>
             </w:r>
           </w:p>
         </w:tc>
@@ -7061,7 +6803,7 @@
           <w:numId w:val="14"/>
         </w:numPr>
       </w:pPr>
-      <w:bookmarkStart w:id="20" w:name="_Toc401586472"/>
+      <w:bookmarkStart w:id="19" w:name="_Toc401586472"/>
       <w:r>
         <w:t>In</w:t>
       </w:r>
@@ -7077,7 +6819,7 @@
       <w:r>
         <w:t xml:space="preserve"> lydpakker</w:t>
       </w:r>
-      <w:bookmarkEnd w:id="20"/>
+      <w:bookmarkEnd w:id="19"/>
     </w:p>
     <w:tbl>
       <w:tblPr>
@@ -7175,7 +6917,6 @@
                 <w:lang w:eastAsia="ar-SA"/>
               </w:rPr>
             </w:pPr>
-            <w:proofErr w:type="spellStart"/>
             <w:r>
               <w:rPr>
                 <w:rFonts w:asciiTheme="minorHAnsi" w:eastAsia="SimSun" w:hAnsiTheme="minorHAnsi" w:cs="Calibri"/>
@@ -7186,20 +6927,7 @@
                 <w:szCs w:val="22"/>
                 <w:lang w:eastAsia="ar-SA"/>
               </w:rPr>
-              <w:t>Use</w:t>
-            </w:r>
-            <w:proofErr w:type="spellEnd"/>
-            <w:r>
-              <w:rPr>
-                <w:rFonts w:asciiTheme="minorHAnsi" w:eastAsia="SimSun" w:hAnsiTheme="minorHAnsi" w:cs="Calibri"/>
-                <w:b/>
-                <w:bCs/>
-                <w:kern w:val="1"/>
-                <w:sz w:val="22"/>
-                <w:szCs w:val="22"/>
-                <w:lang w:eastAsia="ar-SA"/>
-              </w:rPr>
-              <w:t xml:space="preserve"> Case ID</w:t>
+              <w:t>Use Case ID</w:t>
             </w:r>
           </w:p>
         </w:tc>
@@ -8495,14 +8223,14 @@
           <w:numId w:val="13"/>
         </w:numPr>
       </w:pPr>
-      <w:bookmarkStart w:id="21" w:name="_Toc401586473"/>
+      <w:bookmarkStart w:id="20" w:name="_Toc401586473"/>
       <w:r>
         <w:t>Konfigurer</w:t>
       </w:r>
       <w:r>
         <w:t xml:space="preserve"> sensorer</w:t>
       </w:r>
-      <w:bookmarkEnd w:id="21"/>
+      <w:bookmarkEnd w:id="20"/>
     </w:p>
     <w:tbl>
       <w:tblPr>
@@ -8611,7 +8339,6 @@
                 <w:lang w:eastAsia="ar-SA"/>
               </w:rPr>
             </w:pPr>
-            <w:proofErr w:type="spellStart"/>
             <w:r>
               <w:rPr>
                 <w:rFonts w:asciiTheme="minorHAnsi" w:eastAsia="SimSun" w:hAnsiTheme="minorHAnsi" w:cs="Calibri"/>
@@ -8622,20 +8349,7 @@
                 <w:szCs w:val="22"/>
                 <w:lang w:eastAsia="ar-SA"/>
               </w:rPr>
-              <w:t>Use</w:t>
-            </w:r>
-            <w:proofErr w:type="spellEnd"/>
-            <w:r>
-              <w:rPr>
-                <w:rFonts w:asciiTheme="minorHAnsi" w:eastAsia="SimSun" w:hAnsiTheme="minorHAnsi" w:cs="Calibri"/>
-                <w:b/>
-                <w:bCs/>
-                <w:kern w:val="1"/>
-                <w:sz w:val="22"/>
-                <w:szCs w:val="22"/>
-                <w:lang w:eastAsia="ar-SA"/>
-              </w:rPr>
-              <w:t xml:space="preserve"> Case ID</w:t>
+              <w:t>Use Case ID</w:t>
             </w:r>
           </w:p>
         </w:tc>
@@ -9534,27 +9248,8 @@
                 <w:kern w:val="1"/>
                 <w:lang w:eastAsia="ar-SA"/>
               </w:rPr>
-              <w:t xml:space="preserve">ælger </w:t>
-            </w:r>
-            <w:proofErr w:type="spellStart"/>
-            <w:r>
-              <w:rPr>
-                <w:rFonts w:eastAsia="SimSun" w:cs="Calibri"/>
-                <w:kern w:val="1"/>
-                <w:lang w:eastAsia="ar-SA"/>
-              </w:rPr>
-              <w:t>mapping</w:t>
-            </w:r>
-            <w:proofErr w:type="spellEnd"/>
-            <w:r>
-              <w:rPr>
-                <w:rFonts w:eastAsia="SimSun" w:cs="Calibri"/>
-                <w:kern w:val="1"/>
-                <w:lang w:eastAsia="ar-SA"/>
-              </w:rPr>
-              <w:t xml:space="preserve"> </w:t>
-            </w:r>
-            <w:proofErr w:type="spellStart"/>
+              <w:t xml:space="preserve">ælger mapping scheme på liste over mapping </w:t>
+            </w:r>
             <w:r>
               <w:rPr>
                 <w:rFonts w:eastAsia="SimSun" w:cs="Calibri"/>
@@ -9563,42 +9258,6 @@
               </w:rPr>
               <w:t>scheme</w:t>
             </w:r>
-            <w:proofErr w:type="spellEnd"/>
-            <w:r>
-              <w:rPr>
-                <w:rFonts w:eastAsia="SimSun" w:cs="Calibri"/>
-                <w:kern w:val="1"/>
-                <w:lang w:eastAsia="ar-SA"/>
-              </w:rPr>
-              <w:t xml:space="preserve"> på liste over </w:t>
-            </w:r>
-            <w:proofErr w:type="spellStart"/>
-            <w:r>
-              <w:rPr>
-                <w:rFonts w:eastAsia="SimSun" w:cs="Calibri"/>
-                <w:kern w:val="1"/>
-                <w:lang w:eastAsia="ar-SA"/>
-              </w:rPr>
-              <w:t>mapping</w:t>
-            </w:r>
-            <w:proofErr w:type="spellEnd"/>
-            <w:r>
-              <w:rPr>
-                <w:rFonts w:eastAsia="SimSun" w:cs="Calibri"/>
-                <w:kern w:val="1"/>
-                <w:lang w:eastAsia="ar-SA"/>
-              </w:rPr>
-              <w:t xml:space="preserve"> </w:t>
-            </w:r>
-            <w:proofErr w:type="spellStart"/>
-            <w:r>
-              <w:rPr>
-                <w:rFonts w:eastAsia="SimSun" w:cs="Calibri"/>
-                <w:kern w:val="1"/>
-                <w:lang w:eastAsia="ar-SA"/>
-              </w:rPr>
-              <w:t>scheme</w:t>
-            </w:r>
             <w:r>
               <w:rPr>
                 <w:rFonts w:eastAsia="SimSun" w:cs="Calibri"/>
@@ -9607,7 +9266,6 @@
               </w:rPr>
               <w:t>s</w:t>
             </w:r>
-            <w:proofErr w:type="spellEnd"/>
           </w:p>
           <w:p>
             <w:pPr>
@@ -9662,25 +9320,7 @@
                 <w:kern w:val="1"/>
                 <w:lang w:eastAsia="ar-SA"/>
               </w:rPr>
-              <w:t xml:space="preserve">Bruger vælger at tilføje sensor til et eller flere </w:t>
-            </w:r>
-            <w:proofErr w:type="spellStart"/>
-            <w:r>
-              <w:rPr>
-                <w:rFonts w:eastAsia="SimSun" w:cs="Calibri"/>
-                <w:kern w:val="1"/>
-                <w:lang w:eastAsia="ar-SA"/>
-              </w:rPr>
-              <w:t>presets</w:t>
-            </w:r>
-            <w:proofErr w:type="spellEnd"/>
-            <w:r>
-              <w:rPr>
-                <w:rFonts w:eastAsia="SimSun" w:cs="Calibri"/>
-                <w:kern w:val="1"/>
-                <w:lang w:eastAsia="ar-SA"/>
-              </w:rPr>
-              <w:t xml:space="preserve"> på</w:t>
+              <w:t>Bruger vælger at tilføje sensor til et eller flere presets på</w:t>
             </w:r>
             <w:r>
               <w:rPr>
@@ -9696,16 +9336,7 @@
                 <w:kern w:val="1"/>
                 <w:lang w:eastAsia="ar-SA"/>
               </w:rPr>
-              <w:t xml:space="preserve"> </w:t>
-            </w:r>
-            <w:proofErr w:type="spellStart"/>
-            <w:r>
-              <w:rPr>
-                <w:rFonts w:eastAsia="SimSun" w:cs="Calibri"/>
-                <w:kern w:val="1"/>
-                <w:lang w:eastAsia="ar-SA"/>
-              </w:rPr>
-              <w:t>preset</w:t>
+              <w:t xml:space="preserve"> preset</w:t>
             </w:r>
             <w:r>
               <w:rPr>
@@ -9715,7 +9346,6 @@
               </w:rPr>
               <w:t>s</w:t>
             </w:r>
-            <w:proofErr w:type="spellEnd"/>
           </w:p>
           <w:p>
             <w:pPr>
@@ -10283,17 +9913,12 @@
           <w:numId w:val="12"/>
         </w:numPr>
       </w:pPr>
-      <w:bookmarkStart w:id="22" w:name="_Toc401586474"/>
+      <w:bookmarkStart w:id="21" w:name="_Toc401586474"/>
       <w:r>
         <w:lastRenderedPageBreak/>
-        <w:t xml:space="preserve">Konfigurer </w:t>
-      </w:r>
-      <w:proofErr w:type="spellStart"/>
-      <w:r>
-        <w:t>preset</w:t>
-      </w:r>
-      <w:bookmarkEnd w:id="22"/>
-      <w:proofErr w:type="spellEnd"/>
+        <w:t>Konfigurer preset</w:t>
+      </w:r>
+      <w:bookmarkEnd w:id="21"/>
     </w:p>
     <w:tbl>
       <w:tblPr>
@@ -10368,21 +9993,8 @@
                 <w:szCs w:val="22"/>
                 <w:lang w:eastAsia="ar-SA"/>
               </w:rPr>
-              <w:t xml:space="preserve">Konfigurer </w:t>
-            </w:r>
-            <w:proofErr w:type="spellStart"/>
-            <w:r>
-              <w:rPr>
-                <w:rFonts w:asciiTheme="minorHAnsi" w:eastAsia="SimSun" w:hAnsiTheme="minorHAnsi" w:cs="Calibri"/>
-                <w:b/>
-                <w:kern w:val="1"/>
-                <w:sz w:val="22"/>
-                <w:szCs w:val="22"/>
-                <w:lang w:eastAsia="ar-SA"/>
-              </w:rPr>
-              <w:t>preset</w:t>
-            </w:r>
-            <w:proofErr w:type="spellEnd"/>
+              <w:t>Konfigurer preset</w:t>
+            </w:r>
           </w:p>
         </w:tc>
       </w:tr>
@@ -10404,7 +10016,6 @@
                 <w:lang w:eastAsia="ar-SA"/>
               </w:rPr>
             </w:pPr>
-            <w:proofErr w:type="spellStart"/>
             <w:r>
               <w:rPr>
                 <w:rFonts w:asciiTheme="minorHAnsi" w:eastAsia="SimSun" w:hAnsiTheme="minorHAnsi" w:cs="Calibri"/>
@@ -10415,20 +10026,7 @@
                 <w:szCs w:val="22"/>
                 <w:lang w:eastAsia="ar-SA"/>
               </w:rPr>
-              <w:t>Use</w:t>
-            </w:r>
-            <w:proofErr w:type="spellEnd"/>
-            <w:r>
-              <w:rPr>
-                <w:rFonts w:asciiTheme="minorHAnsi" w:eastAsia="SimSun" w:hAnsiTheme="minorHAnsi" w:cs="Calibri"/>
-                <w:b/>
-                <w:bCs/>
-                <w:kern w:val="1"/>
-                <w:sz w:val="22"/>
-                <w:szCs w:val="22"/>
-                <w:lang w:eastAsia="ar-SA"/>
-              </w:rPr>
-              <w:t xml:space="preserve"> Case ID</w:t>
+              <w:t>Use Case ID</w:t>
             </w:r>
           </w:p>
         </w:tc>
@@ -10841,20 +10439,8 @@
                 <w:szCs w:val="22"/>
                 <w:lang w:eastAsia="ar-SA"/>
               </w:rPr>
-              <w:t xml:space="preserve">At oprette, redigere eller slette et </w:t>
-            </w:r>
-            <w:proofErr w:type="spellStart"/>
-            <w:r>
-              <w:rPr>
-                <w:rFonts w:asciiTheme="minorHAnsi" w:eastAsia="SimSun" w:hAnsiTheme="minorHAnsi" w:cs="Calibri"/>
-                <w:kern w:val="1"/>
-                <w:sz w:val="22"/>
-                <w:szCs w:val="22"/>
-                <w:lang w:eastAsia="ar-SA"/>
-              </w:rPr>
-              <w:t>preset</w:t>
-            </w:r>
-            <w:proofErr w:type="spellEnd"/>
+              <w:t>At oprette, redigere eller slette et preset</w:t>
+            </w:r>
           </w:p>
         </w:tc>
       </w:tr>
@@ -10914,20 +10500,8 @@
                 <w:szCs w:val="22"/>
                 <w:lang w:eastAsia="ar-SA"/>
               </w:rPr>
-              <w:t xml:space="preserve">Der er foretaget en ændring i et </w:t>
-            </w:r>
-            <w:proofErr w:type="spellStart"/>
-            <w:r>
-              <w:rPr>
-                <w:rFonts w:asciiTheme="minorHAnsi" w:eastAsia="SimSun" w:hAnsiTheme="minorHAnsi" w:cs="Calibri"/>
-                <w:kern w:val="1"/>
-                <w:sz w:val="22"/>
-                <w:szCs w:val="22"/>
-                <w:lang w:eastAsia="ar-SA"/>
-              </w:rPr>
-              <w:t>preset</w:t>
-            </w:r>
-            <w:proofErr w:type="spellEnd"/>
+              <w:t>Der er foretaget en ændring i et preset</w:t>
+            </w:r>
           </w:p>
         </w:tc>
       </w:tr>
@@ -11007,25 +10581,7 @@
                 <w:kern w:val="1"/>
                 <w:lang w:eastAsia="ar-SA"/>
               </w:rPr>
-              <w:t xml:space="preserve">Bruger vælger ”Konfigurer </w:t>
-            </w:r>
-            <w:proofErr w:type="spellStart"/>
-            <w:r>
-              <w:rPr>
-                <w:rFonts w:eastAsia="SimSun" w:cs="Calibri"/>
-                <w:kern w:val="1"/>
-                <w:lang w:eastAsia="ar-SA"/>
-              </w:rPr>
-              <w:t>preset</w:t>
-            </w:r>
-            <w:proofErr w:type="spellEnd"/>
-            <w:r>
-              <w:rPr>
-                <w:rFonts w:eastAsia="SimSun" w:cs="Calibri"/>
-                <w:kern w:val="1"/>
-                <w:lang w:eastAsia="ar-SA"/>
-              </w:rPr>
-              <w:t>” i Rocks hovedmenu</w:t>
+              <w:t>Bruger vælger ”Konfigurer preset” i Rocks hovedmenu</w:t>
             </w:r>
           </w:p>
           <w:p>
@@ -11113,18 +10669,8 @@
                 <w:kern w:val="1"/>
                 <w:lang w:eastAsia="ar-SA"/>
               </w:rPr>
-              <w:t xml:space="preserve">Bruger indtaster ønsket navn på </w:t>
-            </w:r>
-            <w:proofErr w:type="spellStart"/>
-            <w:r>
-              <w:rPr>
-                <w:rFonts w:eastAsia="SimSun" w:cs="Calibri"/>
-                <w:kern w:val="1"/>
-                <w:lang w:eastAsia="ar-SA"/>
-              </w:rPr>
-              <w:t>preset</w:t>
-            </w:r>
-            <w:proofErr w:type="spellEnd"/>
+              <w:t>Bruger indtaster ønsket navn på preset</w:t>
+            </w:r>
           </w:p>
           <w:p>
             <w:pPr>
@@ -11147,18 +10693,8 @@
                 <w:kern w:val="1"/>
                 <w:lang w:eastAsia="ar-SA"/>
               </w:rPr>
-              <w:t xml:space="preserve">Bruger markerer de ønskede konfigurationer på liste over sensorkonfiguration, og tilføjer disse til det nuværende </w:t>
-            </w:r>
-            <w:proofErr w:type="spellStart"/>
-            <w:r>
-              <w:rPr>
-                <w:rFonts w:eastAsia="SimSun" w:cs="Calibri"/>
-                <w:kern w:val="1"/>
-                <w:lang w:eastAsia="ar-SA"/>
-              </w:rPr>
-              <w:t>preset</w:t>
-            </w:r>
-            <w:proofErr w:type="spellEnd"/>
+              <w:t>Bruger markerer de ønskede konfigurationer på liste over sensorkonfiguration, og tilføjer disse til det nuværende preset</w:t>
+            </w:r>
           </w:p>
           <w:p>
             <w:pPr>
@@ -11356,25 +10892,7 @@
                 <w:kern w:val="1"/>
                 <w:lang w:eastAsia="ar-SA"/>
               </w:rPr>
-              <w:t xml:space="preserve">Bruger vælger </w:t>
-            </w:r>
-            <w:proofErr w:type="spellStart"/>
-            <w:r>
-              <w:rPr>
-                <w:rFonts w:eastAsia="SimSun" w:cs="Calibri"/>
-                <w:kern w:val="1"/>
-                <w:lang w:eastAsia="ar-SA"/>
-              </w:rPr>
-              <w:t>preset</w:t>
-            </w:r>
-            <w:proofErr w:type="spellEnd"/>
-            <w:r>
-              <w:rPr>
-                <w:rFonts w:eastAsia="SimSun" w:cs="Calibri"/>
-                <w:kern w:val="1"/>
-                <w:lang w:eastAsia="ar-SA"/>
-              </w:rPr>
-              <w:t xml:space="preserve"> fra</w:t>
+              <w:t>Bruger vælger preset fra</w:t>
             </w:r>
             <w:r>
               <w:rPr>
@@ -11390,16 +10908,7 @@
                 <w:kern w:val="1"/>
                 <w:lang w:eastAsia="ar-SA"/>
               </w:rPr>
-              <w:t xml:space="preserve"> </w:t>
-            </w:r>
-            <w:proofErr w:type="spellStart"/>
-            <w:r>
-              <w:rPr>
-                <w:rFonts w:eastAsia="SimSun" w:cs="Calibri"/>
-                <w:kern w:val="1"/>
-                <w:lang w:eastAsia="ar-SA"/>
-              </w:rPr>
-              <w:t>preset</w:t>
+              <w:t xml:space="preserve"> preset</w:t>
             </w:r>
             <w:r>
               <w:rPr>
@@ -11409,7 +10918,6 @@
               </w:rPr>
               <w:t>s</w:t>
             </w:r>
-            <w:proofErr w:type="spellEnd"/>
             <w:r>
               <w:rPr>
                 <w:rFonts w:eastAsia="SimSun" w:cs="Calibri"/>
@@ -11457,18 +10965,8 @@
                 <w:kern w:val="1"/>
                 <w:lang w:eastAsia="ar-SA"/>
               </w:rPr>
-              <w:t xml:space="preserve">d data fra det valgte </w:t>
-            </w:r>
-            <w:proofErr w:type="spellStart"/>
-            <w:r>
-              <w:rPr>
-                <w:rFonts w:eastAsia="SimSun" w:cs="Calibri"/>
-                <w:kern w:val="1"/>
-                <w:lang w:eastAsia="ar-SA"/>
-              </w:rPr>
-              <w:t>preset</w:t>
-            </w:r>
-            <w:proofErr w:type="spellEnd"/>
+              <w:t>d data fra det valgte preset</w:t>
+            </w:r>
           </w:p>
           <w:p>
             <w:pPr>
@@ -11512,36 +11010,8 @@
                 <w:kern w:val="1"/>
                 <w:lang w:eastAsia="ar-SA"/>
               </w:rPr>
-              <w:t xml:space="preserve">Bruger vælger </w:t>
-            </w:r>
-            <w:proofErr w:type="spellStart"/>
-            <w:r>
-              <w:rPr>
-                <w:rFonts w:eastAsia="SimSun" w:cs="Calibri"/>
-                <w:kern w:val="1"/>
-                <w:lang w:eastAsia="ar-SA"/>
-              </w:rPr>
-              <w:t>preset</w:t>
-            </w:r>
-            <w:proofErr w:type="spellEnd"/>
-            <w:r>
-              <w:rPr>
-                <w:rFonts w:eastAsia="SimSun" w:cs="Calibri"/>
-                <w:kern w:val="1"/>
-                <w:lang w:eastAsia="ar-SA"/>
-              </w:rPr>
-              <w:t xml:space="preserve"> fra liste over eksisterende </w:t>
-            </w:r>
-            <w:proofErr w:type="spellStart"/>
-            <w:r>
-              <w:rPr>
-                <w:rFonts w:eastAsia="SimSun" w:cs="Calibri"/>
-                <w:kern w:val="1"/>
-                <w:lang w:eastAsia="ar-SA"/>
-              </w:rPr>
-              <w:t>presets</w:t>
-            </w:r>
-            <w:proofErr w:type="spellEnd"/>
+              <w:t>Bruger vælger preset fra liste over eksisterende presets</w:t>
+            </w:r>
             <w:r>
               <w:rPr>
                 <w:rFonts w:eastAsia="SimSun" w:cs="Calibri"/>
@@ -11722,16 +11192,11 @@
           <w:numId w:val="11"/>
         </w:numPr>
       </w:pPr>
-      <w:bookmarkStart w:id="23" w:name="_Toc401586475"/>
-      <w:r>
-        <w:t xml:space="preserve">Vælg </w:t>
-      </w:r>
-      <w:proofErr w:type="spellStart"/>
-      <w:r>
-        <w:t>preset</w:t>
-      </w:r>
-      <w:bookmarkEnd w:id="23"/>
-      <w:proofErr w:type="spellEnd"/>
+      <w:bookmarkStart w:id="22" w:name="_Toc401586475"/>
+      <w:r>
+        <w:t>Vælg preset</w:t>
+      </w:r>
+      <w:bookmarkEnd w:id="22"/>
     </w:p>
     <w:tbl>
       <w:tblPr>
@@ -11805,19 +11270,8 @@
                 <w:sz w:val="22"/>
                 <w:szCs w:val="22"/>
               </w:rPr>
-              <w:t xml:space="preserve">Vælg </w:t>
-            </w:r>
-            <w:proofErr w:type="spellStart"/>
-            <w:r>
-              <w:rPr>
-                <w:rFonts w:asciiTheme="minorHAnsi" w:hAnsiTheme="minorHAnsi"/>
-                <w:b/>
-                <w:sz w:val="22"/>
-                <w:szCs w:val="22"/>
-              </w:rPr>
-              <w:t>preset</w:t>
-            </w:r>
-            <w:proofErr w:type="spellEnd"/>
+              <w:t>Vælg preset</w:t>
+            </w:r>
           </w:p>
         </w:tc>
       </w:tr>
@@ -11839,7 +11293,6 @@
                 <w:lang w:eastAsia="ar-SA"/>
               </w:rPr>
             </w:pPr>
-            <w:proofErr w:type="spellStart"/>
             <w:r>
               <w:rPr>
                 <w:rFonts w:asciiTheme="minorHAnsi" w:eastAsia="SimSun" w:hAnsiTheme="minorHAnsi" w:cs="Calibri"/>
@@ -11850,20 +11303,7 @@
                 <w:szCs w:val="22"/>
                 <w:lang w:eastAsia="ar-SA"/>
               </w:rPr>
-              <w:t>Use</w:t>
-            </w:r>
-            <w:proofErr w:type="spellEnd"/>
-            <w:r>
-              <w:rPr>
-                <w:rFonts w:asciiTheme="minorHAnsi" w:eastAsia="SimSun" w:hAnsiTheme="minorHAnsi" w:cs="Calibri"/>
-                <w:b/>
-                <w:bCs/>
-                <w:kern w:val="1"/>
-                <w:sz w:val="22"/>
-                <w:szCs w:val="22"/>
-                <w:lang w:eastAsia="ar-SA"/>
-              </w:rPr>
-              <w:t xml:space="preserve"> Case ID</w:t>
+              <w:t>Use Case ID</w:t>
             </w:r>
           </w:p>
         </w:tc>
@@ -12210,25 +11650,7 @@
                 <w:sz w:val="22"/>
                 <w:szCs w:val="22"/>
               </w:rPr>
-              <w:t xml:space="preserve">Mindst ét </w:t>
-            </w:r>
-            <w:proofErr w:type="spellStart"/>
-            <w:r>
-              <w:rPr>
-                <w:rFonts w:asciiTheme="minorHAnsi" w:hAnsiTheme="minorHAnsi"/>
-                <w:sz w:val="22"/>
-                <w:szCs w:val="22"/>
-              </w:rPr>
-              <w:t>preset</w:t>
-            </w:r>
-            <w:proofErr w:type="spellEnd"/>
-            <w:r>
-              <w:rPr>
-                <w:rFonts w:asciiTheme="minorHAnsi" w:hAnsiTheme="minorHAnsi"/>
-                <w:sz w:val="22"/>
-                <w:szCs w:val="22"/>
-              </w:rPr>
-              <w:t xml:space="preserve"> er konfigureret</w:t>
+              <w:t>Mindst ét preset er konfigureret</w:t>
             </w:r>
           </w:p>
         </w:tc>
@@ -12289,18 +11711,8 @@
                 <w:sz w:val="22"/>
                 <w:szCs w:val="22"/>
               </w:rPr>
-              <w:t xml:space="preserve">Bruger vælger et </w:t>
-            </w:r>
-            <w:proofErr w:type="spellStart"/>
-            <w:r>
-              <w:rPr>
-                <w:rFonts w:asciiTheme="minorHAnsi" w:hAnsiTheme="minorHAnsi"/>
-                <w:sz w:val="22"/>
-                <w:szCs w:val="22"/>
-              </w:rPr>
-              <w:t>preset</w:t>
-            </w:r>
-            <w:proofErr w:type="spellEnd"/>
+              <w:t>Bruger vælger et preset</w:t>
+            </w:r>
           </w:p>
         </w:tc>
       </w:tr>
@@ -12366,18 +11778,8 @@
                 <w:sz w:val="22"/>
                 <w:szCs w:val="22"/>
               </w:rPr>
-              <w:t xml:space="preserve">r er skiftet til et nyt </w:t>
-            </w:r>
-            <w:proofErr w:type="spellStart"/>
-            <w:r>
-              <w:rPr>
-                <w:rFonts w:asciiTheme="minorHAnsi" w:hAnsiTheme="minorHAnsi"/>
-                <w:sz w:val="22"/>
-                <w:szCs w:val="22"/>
-              </w:rPr>
-              <w:t>preset</w:t>
-            </w:r>
-            <w:proofErr w:type="spellEnd"/>
+              <w:t>r er skiftet til et nyt preset</w:t>
+            </w:r>
           </w:p>
         </w:tc>
       </w:tr>
@@ -12469,23 +11871,7 @@
                 <w:rFonts w:ascii="Calibri" w:eastAsia="Times New Roman" w:hAnsi="Calibri" w:cs="Times New Roman"/>
                 <w:lang w:eastAsia="da-DK"/>
               </w:rPr>
-              <w:t xml:space="preserve"> </w:t>
-            </w:r>
-            <w:proofErr w:type="spellStart"/>
-            <w:r>
-              <w:rPr>
-                <w:rFonts w:ascii="Calibri" w:eastAsia="Times New Roman" w:hAnsi="Calibri" w:cs="Times New Roman"/>
-                <w:lang w:eastAsia="da-DK"/>
-              </w:rPr>
-              <w:t>preset</w:t>
-            </w:r>
-            <w:proofErr w:type="spellEnd"/>
-            <w:r>
-              <w:rPr>
-                <w:rFonts w:ascii="Calibri" w:eastAsia="Times New Roman" w:hAnsi="Calibri" w:cs="Times New Roman"/>
-                <w:lang w:eastAsia="da-DK"/>
-              </w:rPr>
-              <w:t xml:space="preserve"> på Body</w:t>
+              <w:t xml:space="preserve"> preset på Body</w:t>
             </w:r>
           </w:p>
           <w:p>
@@ -12506,17 +11892,8 @@
                 <w:rFonts w:ascii="Calibri" w:eastAsia="Times New Roman" w:hAnsi="Calibri" w:cs="Times New Roman"/>
                 <w:lang w:eastAsia="da-DK"/>
               </w:rPr>
-              <w:t xml:space="preserve">Body sender et signal til Rock med det valgte </w:t>
-            </w:r>
-            <w:proofErr w:type="spellStart"/>
-            <w:r>
-              <w:rPr>
-                <w:rFonts w:ascii="Calibri" w:eastAsia="Times New Roman" w:hAnsi="Calibri" w:cs="Times New Roman"/>
-                <w:lang w:eastAsia="da-DK"/>
-              </w:rPr>
-              <w:t>preset</w:t>
-            </w:r>
-            <w:proofErr w:type="spellEnd"/>
+              <w:t>Body sender et signal til Rock med det valgte preset</w:t>
+            </w:r>
           </w:p>
           <w:p>
             <w:pPr>
@@ -12560,23 +11937,7 @@
                 <w:rFonts w:ascii="Calibri" w:eastAsia="Times New Roman" w:hAnsi="Calibri" w:cs="Times New Roman"/>
                 <w:lang w:eastAsia="da-DK"/>
               </w:rPr>
-              <w:t xml:space="preserve">Rock opdaterer det aktive sæt af sensorkonfigurationer på baggrund af det valgte </w:t>
-            </w:r>
-            <w:proofErr w:type="spellStart"/>
-            <w:r>
-              <w:rPr>
-                <w:rFonts w:ascii="Calibri" w:eastAsia="Times New Roman" w:hAnsi="Calibri" w:cs="Times New Roman"/>
-                <w:lang w:eastAsia="da-DK"/>
-              </w:rPr>
-              <w:t>preset</w:t>
-            </w:r>
-            <w:proofErr w:type="spellEnd"/>
-            <w:r>
-              <w:rPr>
-                <w:rFonts w:ascii="Calibri" w:eastAsia="Times New Roman" w:hAnsi="Calibri" w:cs="Times New Roman"/>
-                <w:lang w:eastAsia="da-DK"/>
-              </w:rPr>
-              <w:t>, og UC4 afsluttes</w:t>
+              <w:t>Rock opdaterer det aktive sæt af sensorkonfigurationer på baggrund af det valgte preset, og UC4 afsluttes</w:t>
             </w:r>
           </w:p>
         </w:tc>
@@ -12816,11 +12177,11 @@
           <w:numId w:val="11"/>
         </w:numPr>
       </w:pPr>
-      <w:bookmarkStart w:id="24" w:name="_Toc401586476"/>
+      <w:bookmarkStart w:id="23" w:name="_Toc401586476"/>
       <w:r>
         <w:t>Indsamle sensordata</w:t>
       </w:r>
-      <w:bookmarkEnd w:id="24"/>
+      <w:bookmarkEnd w:id="23"/>
     </w:p>
     <w:tbl>
       <w:tblPr>
@@ -12918,7 +12279,6 @@
                 <w:lang w:eastAsia="ar-SA"/>
               </w:rPr>
             </w:pPr>
-            <w:proofErr w:type="spellStart"/>
             <w:r>
               <w:rPr>
                 <w:rFonts w:asciiTheme="minorHAnsi" w:eastAsia="SimSun" w:hAnsiTheme="minorHAnsi" w:cs="Calibri"/>
@@ -12929,20 +12289,7 @@
                 <w:szCs w:val="22"/>
                 <w:lang w:eastAsia="ar-SA"/>
               </w:rPr>
-              <w:t>Use</w:t>
-            </w:r>
-            <w:proofErr w:type="spellEnd"/>
-            <w:r>
-              <w:rPr>
-                <w:rFonts w:asciiTheme="minorHAnsi" w:eastAsia="SimSun" w:hAnsiTheme="minorHAnsi" w:cs="Calibri"/>
-                <w:b/>
-                <w:bCs/>
-                <w:kern w:val="1"/>
-                <w:sz w:val="22"/>
-                <w:szCs w:val="22"/>
-                <w:lang w:eastAsia="ar-SA"/>
-              </w:rPr>
-              <w:t xml:space="preserve"> Case ID</w:t>
+              <w:t>Use Case ID</w:t>
             </w:r>
           </w:p>
         </w:tc>
@@ -13029,27 +12376,15 @@
                 <w:lang w:eastAsia="ar-SA"/>
               </w:rPr>
             </w:pPr>
-            <w:proofErr w:type="gramStart"/>
-            <w:r>
-              <w:rPr>
-                <w:rFonts w:asciiTheme="minorHAnsi" w:eastAsia="SimSun" w:hAnsiTheme="minorHAnsi" w:cs="Calibri"/>
-                <w:kern w:val="1"/>
-                <w:sz w:val="22"/>
-                <w:szCs w:val="22"/>
-                <w:lang w:eastAsia="ar-SA"/>
-              </w:rPr>
-              <w:t>1..</w:t>
-            </w:r>
-            <w:proofErr w:type="gramEnd"/>
-            <w:r>
-              <w:rPr>
-                <w:rFonts w:asciiTheme="minorHAnsi" w:eastAsia="SimSun" w:hAnsiTheme="minorHAnsi" w:cs="Calibri"/>
-                <w:kern w:val="1"/>
-                <w:sz w:val="22"/>
-                <w:szCs w:val="22"/>
-                <w:lang w:eastAsia="ar-SA"/>
-              </w:rPr>
-              <w:t>* (inklusiv denne)</w:t>
+            <w:r>
+              <w:rPr>
+                <w:rFonts w:asciiTheme="minorHAnsi" w:eastAsia="SimSun" w:hAnsiTheme="minorHAnsi" w:cs="Calibri"/>
+                <w:kern w:val="1"/>
+                <w:sz w:val="22"/>
+                <w:szCs w:val="22"/>
+                <w:lang w:eastAsia="ar-SA"/>
+              </w:rPr>
+              <w:t>1..* (inklusiv denne)</w:t>
             </w:r>
           </w:p>
         </w:tc>
@@ -13367,29 +12702,7 @@
                 <w:szCs w:val="22"/>
                 <w:lang w:eastAsia="ar-SA"/>
               </w:rPr>
-              <w:t xml:space="preserve">At sende </w:t>
-            </w:r>
-            <w:proofErr w:type="spellStart"/>
-            <w:r>
-              <w:rPr>
-                <w:rFonts w:asciiTheme="minorHAnsi" w:eastAsia="SimSun" w:hAnsiTheme="minorHAnsi" w:cs="Calibri"/>
-                <w:kern w:val="1"/>
-                <w:sz w:val="22"/>
-                <w:szCs w:val="22"/>
-                <w:lang w:eastAsia="ar-SA"/>
-              </w:rPr>
-              <w:t>rådata</w:t>
-            </w:r>
-            <w:proofErr w:type="spellEnd"/>
-            <w:r>
-              <w:rPr>
-                <w:rFonts w:asciiTheme="minorHAnsi" w:eastAsia="SimSun" w:hAnsiTheme="minorHAnsi" w:cs="Calibri"/>
-                <w:kern w:val="1"/>
-                <w:sz w:val="22"/>
-                <w:szCs w:val="22"/>
-                <w:lang w:eastAsia="ar-SA"/>
-              </w:rPr>
-              <w:t xml:space="preserve"> fra Body til Rock</w:t>
+              <w:t>At sende rådata fra Body til Rock</w:t>
             </w:r>
           </w:p>
         </w:tc>
@@ -13450,20 +12763,8 @@
                 <w:szCs w:val="22"/>
                 <w:lang w:eastAsia="ar-SA"/>
               </w:rPr>
-              <w:t xml:space="preserve">Systemet har indsamlet og </w:t>
-            </w:r>
-            <w:proofErr w:type="spellStart"/>
-            <w:r>
-              <w:rPr>
-                <w:rFonts w:asciiTheme="minorHAnsi" w:eastAsia="SimSun" w:hAnsiTheme="minorHAnsi" w:cs="Calibri"/>
-                <w:kern w:val="1"/>
-                <w:sz w:val="22"/>
-                <w:szCs w:val="22"/>
-                <w:lang w:eastAsia="ar-SA"/>
-              </w:rPr>
-              <w:t>bufferet</w:t>
-            </w:r>
-            <w:proofErr w:type="spellEnd"/>
+              <w:t>Systemet har indsamlet og bufferet</w:t>
+            </w:r>
             <w:r>
               <w:rPr>
                 <w:rFonts w:asciiTheme="minorHAnsi" w:eastAsia="SimSun" w:hAnsiTheme="minorHAnsi" w:cs="Calibri"/>
@@ -13563,18 +12864,8 @@
                 <w:kern w:val="1"/>
                 <w:lang w:eastAsia="ar-SA"/>
               </w:rPr>
-              <w:t xml:space="preserve">Sensor genererer </w:t>
-            </w:r>
-            <w:proofErr w:type="spellStart"/>
-            <w:r>
-              <w:rPr>
-                <w:rFonts w:eastAsia="SimSun" w:cs="Calibri"/>
-                <w:kern w:val="1"/>
-                <w:lang w:eastAsia="ar-SA"/>
-              </w:rPr>
-              <w:t>rådata</w:t>
-            </w:r>
-            <w:proofErr w:type="spellEnd"/>
+              <w:t>Sensor genererer rådata</w:t>
+            </w:r>
           </w:p>
           <w:p>
             <w:pPr>
@@ -13597,25 +12888,7 @@
                 <w:kern w:val="1"/>
                 <w:lang w:eastAsia="ar-SA"/>
               </w:rPr>
-              <w:t xml:space="preserve">Body sender </w:t>
-            </w:r>
-            <w:proofErr w:type="spellStart"/>
-            <w:r>
-              <w:rPr>
-                <w:rFonts w:eastAsia="SimSun" w:cs="Calibri"/>
-                <w:kern w:val="1"/>
-                <w:lang w:eastAsia="ar-SA"/>
-              </w:rPr>
-              <w:t>rådata</w:t>
-            </w:r>
-            <w:proofErr w:type="spellEnd"/>
-            <w:r>
-              <w:rPr>
-                <w:rFonts w:eastAsia="SimSun" w:cs="Calibri"/>
-                <w:kern w:val="1"/>
-                <w:lang w:eastAsia="ar-SA"/>
-              </w:rPr>
-              <w:t xml:space="preserve"> trådløst til Rock</w:t>
+              <w:t>Body sender rådata trådløst til Rock</w:t>
             </w:r>
           </w:p>
           <w:p>
@@ -13811,11 +13084,11 @@
           <w:numId w:val="10"/>
         </w:numPr>
       </w:pPr>
-      <w:bookmarkStart w:id="25" w:name="_Toc401586477"/>
+      <w:bookmarkStart w:id="24" w:name="_Toc401586477"/>
       <w:r>
         <w:t>Generér MIDI</w:t>
       </w:r>
-      <w:bookmarkEnd w:id="25"/>
+      <w:bookmarkEnd w:id="24"/>
     </w:p>
     <w:tbl>
       <w:tblPr>
@@ -13913,7 +13186,6 @@
                 <w:lang w:eastAsia="ar-SA"/>
               </w:rPr>
             </w:pPr>
-            <w:proofErr w:type="spellStart"/>
             <w:r>
               <w:rPr>
                 <w:rFonts w:asciiTheme="minorHAnsi" w:eastAsia="SimSun" w:hAnsiTheme="minorHAnsi" w:cs="Calibri"/>
@@ -13924,20 +13196,7 @@
                 <w:szCs w:val="22"/>
                 <w:lang w:eastAsia="ar-SA"/>
               </w:rPr>
-              <w:t>Use</w:t>
-            </w:r>
-            <w:proofErr w:type="spellEnd"/>
-            <w:r>
-              <w:rPr>
-                <w:rFonts w:asciiTheme="minorHAnsi" w:eastAsia="SimSun" w:hAnsiTheme="minorHAnsi" w:cs="Calibri"/>
-                <w:b/>
-                <w:bCs/>
-                <w:kern w:val="1"/>
-                <w:sz w:val="22"/>
-                <w:szCs w:val="22"/>
-                <w:lang w:eastAsia="ar-SA"/>
-              </w:rPr>
-              <w:t xml:space="preserve"> Case ID</w:t>
+              <w:t>Use Case ID</w:t>
             </w:r>
           </w:p>
         </w:tc>
@@ -14024,27 +13283,15 @@
                 <w:lang w:eastAsia="ar-SA"/>
               </w:rPr>
             </w:pPr>
-            <w:proofErr w:type="gramStart"/>
-            <w:r>
-              <w:rPr>
-                <w:rFonts w:asciiTheme="minorHAnsi" w:eastAsia="SimSun" w:hAnsiTheme="minorHAnsi" w:cs="Calibri"/>
-                <w:kern w:val="1"/>
-                <w:sz w:val="22"/>
-                <w:szCs w:val="22"/>
-                <w:lang w:eastAsia="ar-SA"/>
-              </w:rPr>
-              <w:t>1..</w:t>
-            </w:r>
-            <w:proofErr w:type="gramEnd"/>
-            <w:r>
-              <w:rPr>
-                <w:rFonts w:asciiTheme="minorHAnsi" w:eastAsia="SimSun" w:hAnsiTheme="minorHAnsi" w:cs="Calibri"/>
-                <w:kern w:val="1"/>
-                <w:sz w:val="22"/>
-                <w:szCs w:val="22"/>
-                <w:lang w:eastAsia="ar-SA"/>
-              </w:rPr>
-              <w:t>* (inklusiv denne)</w:t>
+            <w:r>
+              <w:rPr>
+                <w:rFonts w:asciiTheme="minorHAnsi" w:eastAsia="SimSun" w:hAnsiTheme="minorHAnsi" w:cs="Calibri"/>
+                <w:kern w:val="1"/>
+                <w:sz w:val="22"/>
+                <w:szCs w:val="22"/>
+                <w:lang w:eastAsia="ar-SA"/>
+              </w:rPr>
+              <w:t>1..* (inklusiv denne)</w:t>
             </w:r>
           </w:p>
         </w:tc>
@@ -14299,29 +13546,7 @@
                 <w:szCs w:val="22"/>
                 <w:lang w:eastAsia="ar-SA"/>
               </w:rPr>
-              <w:t xml:space="preserve">Mindst ét </w:t>
-            </w:r>
-            <w:proofErr w:type="spellStart"/>
-            <w:r>
-              <w:rPr>
-                <w:rFonts w:asciiTheme="minorHAnsi" w:eastAsia="SimSun" w:hAnsiTheme="minorHAnsi" w:cs="Calibri"/>
-                <w:kern w:val="1"/>
-                <w:sz w:val="22"/>
-                <w:szCs w:val="22"/>
-                <w:lang w:eastAsia="ar-SA"/>
-              </w:rPr>
-              <w:t>preset</w:t>
-            </w:r>
-            <w:proofErr w:type="spellEnd"/>
-            <w:r>
-              <w:rPr>
-                <w:rFonts w:asciiTheme="minorHAnsi" w:eastAsia="SimSun" w:hAnsiTheme="minorHAnsi" w:cs="Calibri"/>
-                <w:kern w:val="1"/>
-                <w:sz w:val="22"/>
-                <w:szCs w:val="22"/>
-                <w:lang w:eastAsia="ar-SA"/>
-              </w:rPr>
-              <w:t xml:space="preserve"> er konfigureret for den aktuelle sensor </w:t>
+              <w:t xml:space="preserve">Mindst ét preset er konfigureret for den aktuelle sensor </w:t>
             </w:r>
           </w:p>
         </w:tc>
@@ -14384,29 +13609,7 @@
                 <w:szCs w:val="22"/>
                 <w:lang w:eastAsia="ar-SA"/>
               </w:rPr>
-              <w:t xml:space="preserve">At konvertere </w:t>
-            </w:r>
-            <w:proofErr w:type="spellStart"/>
-            <w:r>
-              <w:rPr>
-                <w:rFonts w:asciiTheme="minorHAnsi" w:eastAsia="SimSun" w:hAnsiTheme="minorHAnsi" w:cs="Calibri"/>
-                <w:kern w:val="1"/>
-                <w:sz w:val="22"/>
-                <w:szCs w:val="22"/>
-                <w:lang w:eastAsia="ar-SA"/>
-              </w:rPr>
-              <w:t>rådata</w:t>
-            </w:r>
-            <w:proofErr w:type="spellEnd"/>
-            <w:r>
-              <w:rPr>
-                <w:rFonts w:asciiTheme="minorHAnsi" w:eastAsia="SimSun" w:hAnsiTheme="minorHAnsi" w:cs="Calibri"/>
-                <w:kern w:val="1"/>
-                <w:sz w:val="22"/>
-                <w:szCs w:val="22"/>
-                <w:lang w:eastAsia="ar-SA"/>
-              </w:rPr>
-              <w:t xml:space="preserve"> til MIDI-signaler som sendes til hhv. MIDI-afspiller og MIDI-udgang</w:t>
+              <w:t>At konvertere rådata til MIDI-signaler som sendes til hhv. MIDI-afspiller og MIDI-udgang</w:t>
             </w:r>
           </w:p>
         </w:tc>
@@ -14467,29 +13670,7 @@
                 <w:szCs w:val="22"/>
                 <w:lang w:eastAsia="ar-SA"/>
               </w:rPr>
-              <w:t xml:space="preserve">MIDI-signaler, baseret på </w:t>
-            </w:r>
-            <w:proofErr w:type="spellStart"/>
-            <w:r>
-              <w:rPr>
-                <w:rFonts w:asciiTheme="minorHAnsi" w:eastAsia="SimSun" w:hAnsiTheme="minorHAnsi" w:cs="Calibri"/>
-                <w:kern w:val="1"/>
-                <w:sz w:val="22"/>
-                <w:szCs w:val="22"/>
-                <w:lang w:eastAsia="ar-SA"/>
-              </w:rPr>
-              <w:t>rådata</w:t>
-            </w:r>
-            <w:proofErr w:type="spellEnd"/>
-            <w:r>
-              <w:rPr>
-                <w:rFonts w:asciiTheme="minorHAnsi" w:eastAsia="SimSun" w:hAnsiTheme="minorHAnsi" w:cs="Calibri"/>
-                <w:kern w:val="1"/>
-                <w:sz w:val="22"/>
-                <w:szCs w:val="22"/>
-                <w:lang w:eastAsia="ar-SA"/>
-              </w:rPr>
-              <w:t>, er sendt til hhv. MIDI-afspiller og MIDI-udgang</w:t>
+              <w:t>MIDI-signaler, baseret på rådata, er sendt til hhv. MIDI-afspiller og MIDI-udgang</w:t>
             </w:r>
           </w:p>
         </w:tc>
@@ -14689,25 +13870,7 @@
                 <w:kern w:val="1"/>
                 <w:lang w:eastAsia="ar-SA"/>
               </w:rPr>
-              <w:t xml:space="preserve"> omdanner </w:t>
-            </w:r>
-            <w:proofErr w:type="spellStart"/>
-            <w:r>
-              <w:rPr>
-                <w:rFonts w:eastAsia="SimSun" w:cs="Calibri"/>
-                <w:kern w:val="1"/>
-                <w:lang w:eastAsia="ar-SA"/>
-              </w:rPr>
-              <w:t>rådata</w:t>
-            </w:r>
-            <w:proofErr w:type="spellEnd"/>
-            <w:r>
-              <w:rPr>
-                <w:rFonts w:eastAsia="SimSun" w:cs="Calibri"/>
-                <w:kern w:val="1"/>
-                <w:lang w:eastAsia="ar-SA"/>
-              </w:rPr>
-              <w:t xml:space="preserve"> til </w:t>
+              <w:t xml:space="preserve"> omdanner rådata til </w:t>
             </w:r>
             <w:r>
               <w:rPr>
@@ -14978,12 +14141,12 @@
           <w:numId w:val="9"/>
         </w:numPr>
       </w:pPr>
-      <w:bookmarkStart w:id="26" w:name="_Toc401586478"/>
+      <w:bookmarkStart w:id="25" w:name="_Toc401586478"/>
       <w:r>
         <w:lastRenderedPageBreak/>
         <w:t>Afspil lyd</w:t>
       </w:r>
-      <w:bookmarkEnd w:id="26"/>
+      <w:bookmarkEnd w:id="25"/>
     </w:p>
     <w:tbl>
       <w:tblPr>
@@ -15081,7 +14244,6 @@
                 <w:lang w:eastAsia="ar-SA"/>
               </w:rPr>
             </w:pPr>
-            <w:proofErr w:type="spellStart"/>
             <w:r>
               <w:rPr>
                 <w:rFonts w:asciiTheme="minorHAnsi" w:eastAsia="SimSun" w:hAnsiTheme="minorHAnsi" w:cs="Calibri"/>
@@ -15092,20 +14254,7 @@
                 <w:szCs w:val="22"/>
                 <w:lang w:eastAsia="ar-SA"/>
               </w:rPr>
-              <w:t>Use</w:t>
-            </w:r>
-            <w:proofErr w:type="spellEnd"/>
-            <w:r>
-              <w:rPr>
-                <w:rFonts w:asciiTheme="minorHAnsi" w:eastAsia="SimSun" w:hAnsiTheme="minorHAnsi" w:cs="Calibri"/>
-                <w:b/>
-                <w:bCs/>
-                <w:kern w:val="1"/>
-                <w:sz w:val="22"/>
-                <w:szCs w:val="22"/>
-                <w:lang w:eastAsia="ar-SA"/>
-              </w:rPr>
-              <w:t xml:space="preserve"> Case ID</w:t>
+              <w:t>Use Case ID</w:t>
             </w:r>
           </w:p>
         </w:tc>
@@ -15455,29 +14604,7 @@
                 <w:szCs w:val="22"/>
                 <w:lang w:eastAsia="ar-SA"/>
               </w:rPr>
-              <w:t xml:space="preserve">Mindst én lydpakke er installeret, mindst ét </w:t>
-            </w:r>
-            <w:proofErr w:type="spellStart"/>
-            <w:r>
-              <w:rPr>
-                <w:rFonts w:asciiTheme="minorHAnsi" w:eastAsia="SimSun" w:hAnsiTheme="minorHAnsi" w:cs="Calibri"/>
-                <w:kern w:val="1"/>
-                <w:sz w:val="22"/>
-                <w:szCs w:val="22"/>
-                <w:lang w:eastAsia="ar-SA"/>
-              </w:rPr>
-              <w:t>preset</w:t>
-            </w:r>
-            <w:proofErr w:type="spellEnd"/>
-            <w:r>
-              <w:rPr>
-                <w:rFonts w:asciiTheme="minorHAnsi" w:eastAsia="SimSun" w:hAnsiTheme="minorHAnsi" w:cs="Calibri"/>
-                <w:kern w:val="1"/>
-                <w:sz w:val="22"/>
-                <w:szCs w:val="22"/>
-                <w:lang w:eastAsia="ar-SA"/>
-              </w:rPr>
-              <w:t xml:space="preserve"> et konfigureret, og MIDI-signal modtages fra konverteringsmodul</w:t>
+              <w:t>Mindst én lydpakke er installeret, mindst ét preset et konfigureret, og MIDI-signal modtages fra konverteringsmodul</w:t>
             </w:r>
           </w:p>
         </w:tc>
@@ -15601,29 +14728,7 @@
                 <w:szCs w:val="22"/>
                 <w:lang w:eastAsia="ar-SA"/>
               </w:rPr>
-              <w:t xml:space="preserve">Et lydsignal, der repræsenterer valgt </w:t>
-            </w:r>
-            <w:proofErr w:type="spellStart"/>
-            <w:r>
-              <w:rPr>
-                <w:rFonts w:asciiTheme="minorHAnsi" w:eastAsia="SimSun" w:hAnsiTheme="minorHAnsi" w:cs="Calibri"/>
-                <w:kern w:val="1"/>
-                <w:sz w:val="22"/>
-                <w:szCs w:val="22"/>
-                <w:lang w:eastAsia="ar-SA"/>
-              </w:rPr>
-              <w:t>preset</w:t>
-            </w:r>
-            <w:proofErr w:type="spellEnd"/>
-            <w:r>
-              <w:rPr>
-                <w:rFonts w:asciiTheme="minorHAnsi" w:eastAsia="SimSun" w:hAnsiTheme="minorHAnsi" w:cs="Calibri"/>
-                <w:kern w:val="1"/>
-                <w:sz w:val="22"/>
-                <w:szCs w:val="22"/>
-                <w:lang w:eastAsia="ar-SA"/>
-              </w:rPr>
-              <w:t>, lydpakke og MIDI-signal, er genereret og sendt til højtalersystem</w:t>
+              <w:t>Et lydsignal, der repræsenterer valgt preset, lydpakke og MIDI-signal, er genereret og sendt til højtalersystem</w:t>
             </w:r>
           </w:p>
         </w:tc>
@@ -15772,18 +14877,8 @@
                 <w:kern w:val="1"/>
                 <w:lang w:eastAsia="ar-SA"/>
               </w:rPr>
-              <w:t xml:space="preserve">aflæser valgte </w:t>
-            </w:r>
-            <w:proofErr w:type="spellStart"/>
-            <w:r>
-              <w:rPr>
-                <w:rFonts w:eastAsia="SimSun" w:cs="Calibri"/>
-                <w:kern w:val="1"/>
-                <w:lang w:eastAsia="ar-SA"/>
-              </w:rPr>
-              <w:t>preset</w:t>
-            </w:r>
-            <w:proofErr w:type="spellEnd"/>
+              <w:t>aflæser valgte preset</w:t>
+            </w:r>
           </w:p>
           <w:p>
             <w:pPr>
@@ -15810,25 +14905,7 @@
                 <w:kern w:val="1"/>
                 <w:lang w:eastAsia="ar-SA"/>
               </w:rPr>
-              <w:t xml:space="preserve">æsning af </w:t>
-            </w:r>
-            <w:proofErr w:type="spellStart"/>
-            <w:r>
-              <w:rPr>
-                <w:rFonts w:eastAsia="SimSun" w:cs="Calibri"/>
-                <w:kern w:val="1"/>
-                <w:lang w:eastAsia="ar-SA"/>
-              </w:rPr>
-              <w:t>preset</w:t>
-            </w:r>
-            <w:proofErr w:type="spellEnd"/>
-            <w:r>
-              <w:rPr>
-                <w:rFonts w:eastAsia="SimSun" w:cs="Calibri"/>
-                <w:kern w:val="1"/>
-                <w:lang w:eastAsia="ar-SA"/>
-              </w:rPr>
-              <w:t xml:space="preserve"> mislykkedes</w:t>
+              <w:t>æsning af preset mislykkedes</w:t>
             </w:r>
             <w:r>
               <w:rPr>
@@ -16032,25 +15109,7 @@
                 <w:kern w:val="1"/>
                 <w:lang w:eastAsia="ar-SA"/>
               </w:rPr>
-              <w:t xml:space="preserve">, </w:t>
-            </w:r>
-            <w:proofErr w:type="spellStart"/>
-            <w:r>
-              <w:rPr>
-                <w:rFonts w:eastAsia="SimSun" w:cs="Calibri"/>
-                <w:kern w:val="1"/>
-                <w:lang w:eastAsia="ar-SA"/>
-              </w:rPr>
-              <w:t>pitch</w:t>
-            </w:r>
-            <w:proofErr w:type="spellEnd"/>
-            <w:r>
-              <w:rPr>
-                <w:rFonts w:eastAsia="SimSun" w:cs="Calibri"/>
-                <w:kern w:val="1"/>
-                <w:lang w:eastAsia="ar-SA"/>
-              </w:rPr>
-              <w:t>, volumen, tænd, sluk, eller lignende</w:t>
+              <w:t>, pitch, volumen, tænd, sluk, eller lignende</w:t>
             </w:r>
             <w:r>
               <w:rPr>
@@ -16505,25 +15564,7 @@
                 <w:kern w:val="1"/>
                 <w:lang w:eastAsia="ar-SA"/>
               </w:rPr>
-              <w:t xml:space="preserve">æsning af </w:t>
-            </w:r>
-            <w:proofErr w:type="spellStart"/>
-            <w:r>
-              <w:rPr>
-                <w:rFonts w:eastAsia="SimSun" w:cs="Calibri"/>
-                <w:kern w:val="1"/>
-                <w:lang w:eastAsia="ar-SA"/>
-              </w:rPr>
-              <w:t>preset</w:t>
-            </w:r>
-            <w:proofErr w:type="spellEnd"/>
-            <w:r>
-              <w:rPr>
-                <w:rFonts w:eastAsia="SimSun" w:cs="Calibri"/>
-                <w:kern w:val="1"/>
-                <w:lang w:eastAsia="ar-SA"/>
-              </w:rPr>
-              <w:t xml:space="preserve"> mislykkedes</w:t>
+              <w:t>æsning af preset mislykkedes</w:t>
             </w:r>
             <w:r>
               <w:rPr>
@@ -16886,21 +15927,21 @@
       <w:pPr>
         <w:pStyle w:val="Overskrift1"/>
       </w:pPr>
-      <w:bookmarkStart w:id="27" w:name="_Toc401586479"/>
+      <w:bookmarkStart w:id="26" w:name="_Toc401586479"/>
       <w:r>
         <w:t>Systemarkitektur Hardware</w:t>
       </w:r>
-      <w:bookmarkEnd w:id="27"/>
+      <w:bookmarkEnd w:id="26"/>
     </w:p>
     <w:p>
       <w:pPr>
         <w:pStyle w:val="Overskrift2"/>
       </w:pPr>
-      <w:bookmarkStart w:id="28" w:name="_Toc401586480"/>
+      <w:bookmarkStart w:id="27" w:name="_Toc401586480"/>
       <w:r>
         <w:t>Overordnet arkitektur</w:t>
       </w:r>
-      <w:bookmarkEnd w:id="28"/>
+      <w:bookmarkEnd w:id="27"/>
     </w:p>
     <w:p>
       <w:r>
@@ -16952,20 +15993,20 @@
       <w:pPr>
         <w:pStyle w:val="Overskrift3"/>
       </w:pPr>
-      <w:bookmarkStart w:id="29" w:name="_Toc401586481"/>
+      <w:bookmarkStart w:id="28" w:name="_Toc401586481"/>
       <w:r>
         <w:lastRenderedPageBreak/>
         <w:t>Domæne model BodyRock3000</w:t>
       </w:r>
-      <w:bookmarkEnd w:id="29"/>
+      <w:bookmarkEnd w:id="28"/>
     </w:p>
     <w:p>
       <w:r>
-        <w:object w:dxaOrig="10111" w:dyaOrig="7860">
-          <v:shape id="_x0000_i1028" type="#_x0000_t75" style="width:481.5pt;height:374.25pt" o:ole="">
+        <w:object w:dxaOrig="10110" w:dyaOrig="7860">
+          <v:shape id="_x0000_i1027" type="#_x0000_t75" style="width:481.5pt;height:374.25pt" o:ole="">
             <v:imagedata r:id="rId11" o:title=""/>
           </v:shape>
-          <o:OLEObject Type="Embed" ProgID="Visio.Drawing.15" ShapeID="_x0000_i1028" DrawAspect="Content" ObjectID="_1475328265" r:id="rId12"/>
+          <o:OLEObject Type="Embed" ProgID="Visio.Drawing.15" ShapeID="_x0000_i1027" DrawAspect="Content" ObjectID="_1475330365" r:id="rId12"/>
         </w:object>
       </w:r>
     </w:p>
@@ -16992,42 +16033,32 @@
       <w:pPr>
         <w:pStyle w:val="Overskrift3"/>
       </w:pPr>
-      <w:bookmarkStart w:id="30" w:name="_Toc401586482"/>
+      <w:bookmarkStart w:id="29" w:name="_Toc401586482"/>
       <w:r>
         <w:t>System tegning</w:t>
+      </w:r>
+      <w:bookmarkEnd w:id="29"/>
+    </w:p>
+    <w:p/>
+    <w:p/>
+    <w:p>
+      <w:pPr>
+        <w:pStyle w:val="Overskrift3"/>
+      </w:pPr>
+      <w:bookmarkStart w:id="30" w:name="_Toc401586484"/>
+      <w:r>
+        <w:lastRenderedPageBreak/>
+        <w:t>Rock</w:t>
       </w:r>
       <w:bookmarkEnd w:id="30"/>
     </w:p>
-    <w:p/>
     <w:p>
-      <w:pPr>
-        <w:pStyle w:val="Overskrift3"/>
-      </w:pPr>
-      <w:bookmarkStart w:id="31" w:name="_Toc401586483"/>
-      <w:r>
-        <w:t>BDD diagram BodyRock3000</w:t>
-      </w:r>
-      <w:bookmarkEnd w:id="31"/>
-    </w:p>
-    <w:p/>
-    <w:p>
-      <w:pPr>
-        <w:pStyle w:val="Overskrift3"/>
-      </w:pPr>
-      <w:bookmarkStart w:id="32" w:name="_Toc401586484"/>
-      <w:r>
-        <w:lastRenderedPageBreak/>
-        <w:t>Rock</w:t>
-      </w:r>
-      <w:bookmarkEnd w:id="32"/>
-    </w:p>
-    <w:p>
-      <w:r>
-        <w:object w:dxaOrig="10111" w:dyaOrig="6016">
-          <v:shape id="_x0000_i1029" type="#_x0000_t75" style="width:481.5pt;height:286.5pt" o:ole="">
+      <w:r>
+        <w:object w:dxaOrig="10110" w:dyaOrig="6015">
+          <v:shape id="_x0000_i1028" type="#_x0000_t75" style="width:481.5pt;height:286.5pt" o:ole="">
             <v:imagedata r:id="rId13" o:title=""/>
           </v:shape>
-          <o:OLEObject Type="Embed" ProgID="Visio.Drawing.15" ShapeID="_x0000_i1029" DrawAspect="Content" ObjectID="_1475328266" r:id="rId14"/>
+          <o:OLEObject Type="Embed" ProgID="Visio.Drawing.15" ShapeID="_x0000_i1028" DrawAspect="Content" ObjectID="_1475330366" r:id="rId14"/>
         </w:object>
       </w:r>
     </w:p>
@@ -17038,29 +16069,29 @@
       <w:pPr>
         <w:pStyle w:val="Overskrift3"/>
       </w:pPr>
-      <w:bookmarkStart w:id="33" w:name="_Toc401586485"/>
+      <w:bookmarkStart w:id="31" w:name="_Toc401586485"/>
       <w:r>
         <w:t>Body</w:t>
       </w:r>
-      <w:bookmarkEnd w:id="33"/>
+      <w:bookmarkEnd w:id="31"/>
     </w:p>
     <w:p>
       <w:r>
         <w:object w:dxaOrig="10230" w:dyaOrig="3705">
-          <v:shape id="_x0000_i1030" type="#_x0000_t75" style="width:481.5pt;height:174.75pt" o:ole="">
+          <v:shape id="_x0000_i1029" type="#_x0000_t75" style="width:481.5pt;height:174.75pt" o:ole="">
             <v:imagedata r:id="rId15" o:title=""/>
           </v:shape>
-          <o:OLEObject Type="Embed" ProgID="Visio.Drawing.15" ShapeID="_x0000_i1030" DrawAspect="Content" ObjectID="_1475328267" r:id="rId16"/>
+          <o:OLEObject Type="Embed" ProgID="Visio.Drawing.15" ShapeID="_x0000_i1029" DrawAspect="Content" ObjectID="_1475330367" r:id="rId16"/>
         </w:object>
       </w:r>
     </w:p>
     <w:p>
       <w:r>
         <w:object w:dxaOrig="10366" w:dyaOrig="6495">
-          <v:shape id="_x0000_i1031" type="#_x0000_t75" style="width:481.5pt;height:301.5pt" o:ole="">
+          <v:shape id="_x0000_i1032" type="#_x0000_t75" style="width:481.5pt;height:301.5pt" o:ole="">
             <v:imagedata r:id="rId17" o:title=""/>
           </v:shape>
-          <o:OLEObject Type="Embed" ProgID="Visio.Drawing.15" ShapeID="_x0000_i1031" DrawAspect="Content" ObjectID="_1475328268" r:id="rId18"/>
+          <o:OLEObject Type="Embed" ProgID="Visio.Drawing.15" ShapeID="_x0000_i1032" DrawAspect="Content" ObjectID="_1475330368" r:id="rId18"/>
         </w:object>
       </w:r>
     </w:p>
@@ -17076,7 +16107,6 @@
       </w:r>
     </w:p>
     <w:p>
-      <w:proofErr w:type="spellStart"/>
       <w:r>
         <w:rPr>
           <w:b/>
@@ -17089,7 +16119,6 @@
         </w:rPr>
         <w:t>LEDer</w:t>
       </w:r>
-      <w:proofErr w:type="spellEnd"/>
       <w:r>
         <w:rPr>
           <w:b/>
@@ -17097,73 +16126,47 @@
         <w:t xml:space="preserve"> </w:t>
       </w:r>
       <w:r>
-        <w:t xml:space="preserve">består af består af hhv. en grøn- og en rød LED, der indikerer hhv. power status (er enheden tændt?) og </w:t>
-      </w:r>
-      <w:proofErr w:type="spellStart"/>
-      <w:r>
-        <w:t>error</w:t>
-      </w:r>
-      <w:proofErr w:type="spellEnd"/>
-      <w:r>
-        <w:t xml:space="preserve"> status (er der fejl?). Disse styres fra </w:t>
-      </w:r>
-      <w:proofErr w:type="spellStart"/>
-      <w:r>
-        <w:t>PSoC’en</w:t>
-      </w:r>
-      <w:proofErr w:type="spellEnd"/>
-      <w:r>
-        <w:t>.</w:t>
+        <w:t xml:space="preserve">består af består af hhv. en grøn- og en rød LED, der indikerer hhv. power status </w:t>
+      </w:r>
+      <w:r>
+        <w:t>(enheden er tændt</w:t>
+      </w:r>
+      <w:r>
+        <w:t>) og error status (</w:t>
+      </w:r>
+      <w:r>
+        <w:t>ved fejl</w:t>
+      </w:r>
+      <w:r>
+        <w:t>). Disse styres fra PSoC’en.</w:t>
       </w:r>
     </w:p>
     <w:p>
-      <w:proofErr w:type="spellStart"/>
       <w:r>
         <w:rPr>
           <w:b/>
         </w:rPr>
         <w:t>PSoC</w:t>
       </w:r>
-      <w:proofErr w:type="spellEnd"/>
-      <w:r>
-        <w:t xml:space="preserve"> bruges som kontrol-enhed, der bearbejder og pakker indkomne sensordata og </w:t>
-      </w:r>
-      <w:proofErr w:type="spellStart"/>
-      <w:r>
-        <w:t>preset</w:t>
-      </w:r>
-      <w:proofErr w:type="spellEnd"/>
-      <w:r>
-        <w:t xml:space="preserve"> valg, og sender data igennem Bluetooth-Body. Den kontrollerer desuden systemets status-</w:t>
-      </w:r>
-      <w:proofErr w:type="spellStart"/>
-      <w:r>
-        <w:t>LEDer</w:t>
-      </w:r>
-      <w:proofErr w:type="spellEnd"/>
-      <w:r>
-        <w:t xml:space="preserve"> </w:t>
+      <w:r>
+        <w:t xml:space="preserve"> bruges som kontrol-enhed, der bearbejder og pakker indkomne sensordata og preset valg, og sender data igennem Bluetooth-Body. Den kontrollerer desuden systemets status-LEDer </w:t>
       </w:r>
     </w:p>
     <w:p>
-      <w:proofErr w:type="spellStart"/>
       <w:r>
         <w:rPr>
           <w:b/>
         </w:rPr>
-        <w:t>Presetknapper</w:t>
-      </w:r>
-      <w:proofErr w:type="spellEnd"/>
-      <w:r>
-        <w:t xml:space="preserve"> benyttes af brugeren til at skifte mellem forskellige </w:t>
-      </w:r>
-      <w:proofErr w:type="spellStart"/>
-      <w:r>
-        <w:t>systempresets</w:t>
-      </w:r>
-      <w:proofErr w:type="spellEnd"/>
-      <w:r>
-        <w:t>, som defineret i kravspecifikationen</w:t>
+        <w:t>Preset</w:t>
+      </w:r>
+      <w:r>
+        <w:rPr>
+          <w:b/>
+        </w:rPr>
+        <w:t>-knap-modul</w:t>
+      </w:r>
+      <w:r>
+        <w:t xml:space="preserve"> benyttes af brugeren til at skifte mellem forskellige systempresets, som defineret i kravspecifikationen</w:t>
       </w:r>
       <w:r>
         <w:rPr>
@@ -17273,7 +16276,18 @@
           <w:sz w:val="22"/>
           <w:szCs w:val="22"/>
         </w:rPr>
-        <w:t xml:space="preserve">Alle sensorer er forbundet til Body via en I2C bus navngivet sensorbus. For en beskrivelse af I2C se </w:t>
+        <w:t>Alle sensorer er forbundet til Body via en I2C bus navngivet sensorbus.</w:t>
+      </w:r>
+      <w:r>
+        <w:rPr>
+          <w:rStyle w:val="Fodnotehenvisning"/>
+          <w:rFonts w:ascii="Calibri" w:hAnsi="Calibri"/>
+          <w:bCs/>
+          <w:color w:val="000000"/>
+          <w:sz w:val="22"/>
+          <w:szCs w:val="22"/>
+        </w:rPr>
+        <w:footnoteReference w:id="5"/>
       </w:r>
       <w:r>
         <w:rPr>
@@ -17283,7 +16297,7 @@
           <w:sz w:val="22"/>
           <w:szCs w:val="22"/>
         </w:rPr>
-        <w:t>http://www.nxp.com/documents/user_manual/UM10204.pdf</w:t>
+        <w:t xml:space="preserve"> </w:t>
       </w:r>
     </w:p>
     <w:p/>
@@ -17291,58 +16305,26 @@
       <w:pPr>
         <w:pStyle w:val="Overskrift3"/>
       </w:pPr>
-      <w:bookmarkStart w:id="34" w:name="_Toc401586486"/>
+      <w:bookmarkStart w:id="32" w:name="_Toc401586486"/>
       <w:r>
         <w:lastRenderedPageBreak/>
         <w:t>IBD Generisk sensorenhed</w:t>
       </w:r>
-      <w:bookmarkEnd w:id="34"/>
+      <w:bookmarkEnd w:id="32"/>
     </w:p>
     <w:p>
       <w:r>
         <w:object w:dxaOrig="5626" w:dyaOrig="2761">
-          <v:shape id="_x0000_i1032" type="#_x0000_t75" style="width:281.25pt;height:138pt" o:ole="">
+          <v:shape id="_x0000_i1025" type="#_x0000_t75" style="width:281.25pt;height:138pt" o:ole="">
             <v:imagedata r:id="rId19" o:title=""/>
           </v:shape>
-          <o:OLEObject Type="Embed" ProgID="Visio.Drawing.15" ShapeID="_x0000_i1032" DrawAspect="Content" ObjectID="_1475328269" r:id="rId20"/>
+          <o:OLEObject Type="Embed" ProgID="Visio.Drawing.15" ShapeID="_x0000_i1025" DrawAspect="Content" ObjectID="_1475330369" r:id="rId20"/>
         </w:object>
       </w:r>
     </w:p>
     <w:p>
       <w:r>
-        <w:t>Sensorenhederne er alle koblet op med en strømforsyning (GND og VCC) samt I2C forbindelserne SCL (</w:t>
-      </w:r>
-      <w:proofErr w:type="spellStart"/>
-      <w:r>
-        <w:t>serial</w:t>
-      </w:r>
-      <w:proofErr w:type="spellEnd"/>
-      <w:r>
-        <w:t xml:space="preserve"> </w:t>
-      </w:r>
-      <w:proofErr w:type="spellStart"/>
-      <w:r>
-        <w:t>clock</w:t>
-      </w:r>
-      <w:proofErr w:type="spellEnd"/>
-      <w:r>
-        <w:t>) og SDA (</w:t>
-      </w:r>
-      <w:proofErr w:type="spellStart"/>
-      <w:r>
-        <w:t>serial</w:t>
-      </w:r>
-      <w:proofErr w:type="spellEnd"/>
-      <w:r>
-        <w:t xml:space="preserve"> data). SDA forbindelsen er non-</w:t>
-      </w:r>
-      <w:proofErr w:type="spellStart"/>
-      <w:r>
-        <w:t>atomic</w:t>
-      </w:r>
-      <w:proofErr w:type="spellEnd"/>
-      <w:r>
-        <w:t>, da både master (Body) og slave (den pågældende sensorenhed) kan tage styring over linjen. Sensorenhederne er lavet således, at de kan kobles i forlængelse af hinanden.</w:t>
+        <w:t>Sensorenhederne er alle koblet op med en strømforsyning (GND og VCC) samt I2C forbindelserne SCL (serial clock) og SDA (serial data). SDA forbindelsen er non-atomic, da både master (Body) og slave (den pågældende sensorenhed) kan tage styring over linjen. Sensorenhederne er lavet således, at de kan kobles i forlængelse af hinanden.</w:t>
       </w:r>
     </w:p>
     <w:p>
@@ -17362,20 +16344,20 @@
       <w:pPr>
         <w:pStyle w:val="Overskrift3"/>
       </w:pPr>
-      <w:bookmarkStart w:id="35" w:name="_Toc401586487"/>
+      <w:bookmarkStart w:id="33" w:name="_Toc401586487"/>
       <w:r>
         <w:lastRenderedPageBreak/>
         <w:t>Allokering for systemet</w:t>
       </w:r>
-      <w:bookmarkEnd w:id="35"/>
+      <w:bookmarkEnd w:id="33"/>
     </w:p>
     <w:p>
       <w:r>
         <w:object w:dxaOrig="11250" w:dyaOrig="15735">
-          <v:shape id="_x0000_i1037" type="#_x0000_t75" style="width:429.75pt;height:603pt" o:ole="">
+          <v:shape id="_x0000_i1030" type="#_x0000_t75" style="width:429.75pt;height:603pt" o:ole="">
             <v:imagedata r:id="rId21" o:title=""/>
           </v:shape>
-          <o:OLEObject Type="Embed" ProgID="Visio.Drawing.15" ShapeID="_x0000_i1037" DrawAspect="Content" ObjectID="_1475328270" r:id="rId22"/>
+          <o:OLEObject Type="Embed" ProgID="Visio.Drawing.15" ShapeID="_x0000_i1030" DrawAspect="Content" ObjectID="_1475330370" r:id="rId22"/>
         </w:object>
       </w:r>
     </w:p>
@@ -17383,12 +16365,12 @@
       <w:pPr>
         <w:pStyle w:val="Overskrift1"/>
       </w:pPr>
-      <w:bookmarkStart w:id="36" w:name="_Toc401586488"/>
+      <w:bookmarkStart w:id="34" w:name="_Toc401586488"/>
       <w:r>
         <w:lastRenderedPageBreak/>
         <w:t>Systemarkitektur Software</w:t>
       </w:r>
-      <w:bookmarkEnd w:id="36"/>
+      <w:bookmarkEnd w:id="34"/>
     </w:p>
     <w:p>
       <w:r>
@@ -17414,15 +16396,7 @@
         </w:numPr>
       </w:pPr>
       <w:r>
-        <w:t xml:space="preserve">Identifikation af relevante klasser og funktioner med udgangspunkt i kravspecifikationens </w:t>
-      </w:r>
-      <w:proofErr w:type="spellStart"/>
-      <w:r>
-        <w:t>use</w:t>
-      </w:r>
-      <w:proofErr w:type="spellEnd"/>
-      <w:r>
-        <w:t xml:space="preserve"> cases</w:t>
+        <w:t>Identifikation af relevante klasser og funktioner med udgangspunkt i kravspecifikationens use cases</w:t>
       </w:r>
     </w:p>
     <w:p>
@@ -17434,15 +16408,7 @@
         </w:numPr>
       </w:pPr>
       <w:r>
-        <w:t>Oprettelse af softwarepakker, der hver især indbefatter de fysiske enheders software-</w:t>
-      </w:r>
-      <w:proofErr w:type="spellStart"/>
-      <w:r>
-        <w:t>funktionaliteter</w:t>
-      </w:r>
-      <w:proofErr w:type="spellEnd"/>
-      <w:r>
-        <w:t xml:space="preserve"> i klasse-diagrammer.</w:t>
+        <w:t>Oprettelse af softwarepakker, der hver især indbefatter de fysiske enheders software-funktionaliteter i klasse-diagrammer.</w:t>
       </w:r>
     </w:p>
     <w:p>
@@ -17452,22 +16418,22 @@
           <w:lang w:val="en-US"/>
         </w:rPr>
       </w:pPr>
-      <w:bookmarkStart w:id="37" w:name="_Toc401586489"/>
+      <w:bookmarkStart w:id="35" w:name="_Toc401586489"/>
       <w:r>
         <w:rPr>
           <w:lang w:val="en-US"/>
         </w:rPr>
         <w:t>Software BDD Rock</w:t>
       </w:r>
-      <w:bookmarkEnd w:id="37"/>
+      <w:bookmarkEnd w:id="35"/>
     </w:p>
     <w:p>
       <w:r>
-        <w:object w:dxaOrig="13681" w:dyaOrig="5881">
-          <v:shape id="_x0000_i1025" type="#_x0000_t75" style="width:481.5pt;height:207pt" o:ole="">
+        <w:object w:dxaOrig="9315" w:dyaOrig="5880">
+          <v:shape id="_x0000_i1031" type="#_x0000_t75" style="width:465.75pt;height:294pt" o:ole="">
             <v:imagedata r:id="rId23" o:title=""/>
           </v:shape>
-          <o:OLEObject Type="Embed" ProgID="Visio.Drawing.15" ShapeID="_x0000_i1025" DrawAspect="Content" ObjectID="_1475328271" r:id="rId24"/>
+          <o:OLEObject Type="Embed" ProgID="Visio.Drawing.15" ShapeID="_x0000_i1031" DrawAspect="Content" ObjectID="_1475330371" r:id="rId24"/>
         </w:object>
       </w:r>
     </w:p>
@@ -17478,7 +16444,7 @@
           <w:lang w:val="en-US"/>
         </w:rPr>
       </w:pPr>
-      <w:bookmarkStart w:id="38" w:name="_Toc401586490"/>
+      <w:bookmarkStart w:id="36" w:name="_Toc401586490"/>
       <w:r>
         <w:rPr>
           <w:lang w:val="en-US"/>
@@ -17486,289 +16452,25 @@
         <w:lastRenderedPageBreak/>
         <w:t>Software IBD Rock</w:t>
       </w:r>
-      <w:bookmarkEnd w:id="38"/>
+      <w:bookmarkEnd w:id="36"/>
     </w:p>
     <w:p>
       <w:r>
-        <w:object w:dxaOrig="10396" w:dyaOrig="6331">
-          <v:shape id="_x0000_i1026" type="#_x0000_t75" style="width:481.5pt;height:293.25pt" o:ole="">
+        <w:object w:dxaOrig="10396" w:dyaOrig="6991">
+          <v:shape id="_x0000_i1033" type="#_x0000_t75" style="width:481.5pt;height:324pt" o:ole="">
             <v:imagedata r:id="rId25" o:title=""/>
           </v:shape>
-          <o:OLEObject Type="Embed" ProgID="Visio.Drawing.15" ShapeID="_x0000_i1026" DrawAspect="Content" ObjectID="_1475328272" r:id="rId26"/>
+          <o:OLEObject Type="Embed" ProgID="Visio.Drawing.15" ShapeID="_x0000_i1033" DrawAspect="Content" ObjectID="_1475330372" r:id="rId26"/>
         </w:object>
       </w:r>
     </w:p>
     <w:p>
       <w:pPr>
         <w:pStyle w:val="Overskrift4"/>
-        <w:rPr>
-          <w:lang w:val="en-US"/>
-        </w:rPr>
-      </w:pPr>
-      <w:proofErr w:type="spellStart"/>
-      <w:r>
-        <w:rPr>
-          <w:lang w:val="en-US"/>
-        </w:rPr>
+      </w:pPr>
+      <w:r>
         <w:t>Grænsefladebeskrivelse</w:t>
       </w:r>
-      <w:proofErr w:type="spellEnd"/>
-    </w:p>
-    <w:p>
-      <w:pPr>
-        <w:pStyle w:val="NormalWeb"/>
-        <w:spacing w:before="0" w:beforeAutospacing="0" w:after="160" w:afterAutospacing="0"/>
-        <w:rPr>
-          <w:rFonts w:ascii="Calibri" w:hAnsi="Calibri"/>
-          <w:b/>
-          <w:bCs/>
-          <w:color w:val="000000"/>
-          <w:sz w:val="22"/>
-          <w:szCs w:val="22"/>
-          <w:lang w:val="en-US"/>
-        </w:rPr>
-      </w:pPr>
-      <w:proofErr w:type="spellStart"/>
-      <w:r>
-        <w:rPr>
-          <w:rFonts w:ascii="Calibri" w:hAnsi="Calibri"/>
-          <w:b/>
-          <w:bCs/>
-          <w:color w:val="000000"/>
-          <w:sz w:val="22"/>
-          <w:szCs w:val="22"/>
-          <w:lang w:val="en-US"/>
-        </w:rPr>
-        <w:t>Body_Rock_UART</w:t>
-      </w:r>
-      <w:proofErr w:type="spellEnd"/>
-      <w:r>
-        <w:rPr>
-          <w:rFonts w:ascii="Calibri" w:hAnsi="Calibri"/>
-          <w:b/>
-          <w:bCs/>
-          <w:color w:val="000000"/>
-          <w:sz w:val="22"/>
-          <w:szCs w:val="22"/>
-          <w:lang w:val="en-US"/>
-        </w:rPr>
-        <w:t>:</w:t>
-      </w:r>
-    </w:p>
-    <w:p>
-      <w:pPr>
-        <w:pStyle w:val="NormalWeb"/>
-        <w:spacing w:before="0" w:beforeAutospacing="0" w:after="160" w:afterAutospacing="0"/>
-        <w:rPr>
-          <w:rFonts w:ascii="Calibri" w:hAnsi="Calibri"/>
-          <w:bCs/>
-          <w:color w:val="000000"/>
-          <w:sz w:val="22"/>
-          <w:szCs w:val="22"/>
-        </w:rPr>
-      </w:pPr>
-      <w:r>
-        <w:rPr>
-          <w:rFonts w:ascii="Calibri" w:hAnsi="Calibri"/>
-          <w:bCs/>
-          <w:color w:val="000000"/>
-          <w:sz w:val="22"/>
-          <w:szCs w:val="22"/>
-          <w:lang w:val="en-US"/>
-        </w:rPr>
-        <w:t xml:space="preserve">Full duplex UART. </w:t>
-      </w:r>
-      <w:r>
-        <w:rPr>
-          <w:rFonts w:ascii="Calibri" w:hAnsi="Calibri"/>
-          <w:bCs/>
-          <w:color w:val="000000"/>
-          <w:sz w:val="22"/>
-          <w:szCs w:val="22"/>
-        </w:rPr>
-        <w:t xml:space="preserve">Fra Body til Rock sendes sensor data og </w:t>
-      </w:r>
-      <w:proofErr w:type="spellStart"/>
-      <w:r>
-        <w:rPr>
-          <w:rFonts w:ascii="Calibri" w:hAnsi="Calibri"/>
-          <w:bCs/>
-          <w:color w:val="000000"/>
-          <w:sz w:val="22"/>
-          <w:szCs w:val="22"/>
-        </w:rPr>
-        <w:t>preset</w:t>
-      </w:r>
-      <w:proofErr w:type="spellEnd"/>
-      <w:r>
-        <w:rPr>
-          <w:rFonts w:ascii="Calibri" w:hAnsi="Calibri"/>
-          <w:bCs/>
-          <w:color w:val="000000"/>
-          <w:sz w:val="22"/>
-          <w:szCs w:val="22"/>
-        </w:rPr>
-        <w:t xml:space="preserve"> valg eller svar på kommandoer fra Rock.</w:t>
-      </w:r>
-    </w:p>
-    <w:p>
-      <w:pPr>
-        <w:pStyle w:val="NormalWeb"/>
-        <w:spacing w:before="0" w:beforeAutospacing="0" w:after="160" w:afterAutospacing="0"/>
-        <w:rPr>
-          <w:rFonts w:ascii="Calibri" w:hAnsi="Calibri"/>
-          <w:bCs/>
-          <w:color w:val="000000"/>
-          <w:sz w:val="22"/>
-          <w:szCs w:val="22"/>
-        </w:rPr>
-      </w:pPr>
-      <w:r>
-        <w:rPr>
-          <w:rFonts w:ascii="Calibri" w:hAnsi="Calibri"/>
-          <w:bCs/>
-          <w:color w:val="000000"/>
-          <w:sz w:val="22"/>
-          <w:szCs w:val="22"/>
-        </w:rPr>
-        <w:t>Fra Rock til Body sendes kommandoer til at styre scanning efter sensorer el. lign.</w:t>
-      </w:r>
-    </w:p>
-    <w:p>
-      <w:pPr>
-        <w:pStyle w:val="NormalWeb"/>
-        <w:spacing w:before="0" w:beforeAutospacing="0" w:after="160" w:afterAutospacing="0"/>
-        <w:rPr>
-          <w:rFonts w:ascii="Calibri" w:hAnsi="Calibri"/>
-          <w:bCs/>
-          <w:color w:val="000000"/>
-          <w:sz w:val="22"/>
-          <w:szCs w:val="22"/>
-        </w:rPr>
-      </w:pPr>
-      <w:r>
-        <w:rPr>
-          <w:rFonts w:ascii="Calibri" w:hAnsi="Calibri"/>
-          <w:bCs/>
-          <w:color w:val="000000"/>
-          <w:sz w:val="22"/>
-          <w:szCs w:val="22"/>
-        </w:rPr>
-        <w:t>Alle data er pakket efter følgende protokol:</w:t>
-      </w:r>
-    </w:p>
-    <w:p>
-      <w:pPr>
-        <w:pStyle w:val="NormalWeb"/>
-        <w:spacing w:before="0" w:beforeAutospacing="0" w:after="160" w:afterAutospacing="0"/>
-        <w:rPr>
-          <w:rFonts w:ascii="Calibri" w:hAnsi="Calibri"/>
-          <w:bCs/>
-          <w:color w:val="000000"/>
-          <w:sz w:val="22"/>
-          <w:szCs w:val="22"/>
-        </w:rPr>
-      </w:pPr>
-      <w:proofErr w:type="spellStart"/>
-      <w:r>
-        <w:rPr>
-          <w:rFonts w:ascii="Calibri" w:hAnsi="Calibri"/>
-          <w:bCs/>
-          <w:color w:val="000000"/>
-          <w:sz w:val="22"/>
-          <w:szCs w:val="22"/>
-        </w:rPr>
-        <w:t>StartByte</w:t>
-      </w:r>
-      <w:proofErr w:type="spellEnd"/>
-      <w:r>
-        <w:rPr>
-          <w:rFonts w:ascii="Calibri" w:hAnsi="Calibri"/>
-          <w:bCs/>
-          <w:color w:val="000000"/>
-          <w:sz w:val="22"/>
-          <w:szCs w:val="22"/>
-        </w:rPr>
-        <w:t xml:space="preserve"> – </w:t>
-      </w:r>
-      <w:proofErr w:type="spellStart"/>
-      <w:r>
-        <w:rPr>
-          <w:rFonts w:ascii="Calibri" w:hAnsi="Calibri"/>
-          <w:bCs/>
-          <w:color w:val="000000"/>
-          <w:sz w:val="22"/>
-          <w:szCs w:val="22"/>
-        </w:rPr>
-        <w:t>KontrolByte</w:t>
-      </w:r>
-      <w:proofErr w:type="spellEnd"/>
-      <w:r>
-        <w:rPr>
-          <w:rFonts w:ascii="Calibri" w:hAnsi="Calibri"/>
-          <w:bCs/>
-          <w:color w:val="000000"/>
-          <w:sz w:val="22"/>
-          <w:szCs w:val="22"/>
-        </w:rPr>
-        <w:t xml:space="preserve"> – </w:t>
-      </w:r>
-      <w:proofErr w:type="spellStart"/>
-      <w:r>
-        <w:rPr>
-          <w:rFonts w:ascii="Calibri" w:hAnsi="Calibri"/>
-          <w:bCs/>
-          <w:color w:val="000000"/>
-          <w:sz w:val="22"/>
-          <w:szCs w:val="22"/>
-        </w:rPr>
-        <w:t>SampleIndexByte</w:t>
-      </w:r>
-      <w:proofErr w:type="spellEnd"/>
-      <w:r>
-        <w:rPr>
-          <w:rFonts w:ascii="Calibri" w:hAnsi="Calibri"/>
-          <w:bCs/>
-          <w:color w:val="000000"/>
-          <w:sz w:val="22"/>
-          <w:szCs w:val="22"/>
-        </w:rPr>
-        <w:t xml:space="preserve"> – DataByte0 … </w:t>
-      </w:r>
-      <w:proofErr w:type="spellStart"/>
-      <w:r>
-        <w:rPr>
-          <w:rFonts w:ascii="Calibri" w:hAnsi="Calibri"/>
-          <w:bCs/>
-          <w:color w:val="000000"/>
-          <w:sz w:val="22"/>
-          <w:szCs w:val="22"/>
-        </w:rPr>
-        <w:t>DataByteN</w:t>
-      </w:r>
-      <w:proofErr w:type="spellEnd"/>
-      <w:r>
-        <w:rPr>
-          <w:rFonts w:ascii="Calibri" w:hAnsi="Calibri"/>
-          <w:bCs/>
-          <w:color w:val="000000"/>
-          <w:sz w:val="22"/>
-          <w:szCs w:val="22"/>
-        </w:rPr>
-        <w:t xml:space="preserve"> – </w:t>
-      </w:r>
-      <w:proofErr w:type="spellStart"/>
-      <w:r>
-        <w:rPr>
-          <w:rFonts w:ascii="Calibri" w:hAnsi="Calibri"/>
-          <w:bCs/>
-          <w:color w:val="000000"/>
-          <w:sz w:val="22"/>
-          <w:szCs w:val="22"/>
-        </w:rPr>
-        <w:t>StopByte</w:t>
-      </w:r>
-      <w:proofErr w:type="spellEnd"/>
     </w:p>
     <w:p>
       <w:pPr>
@@ -17783,8 +16485,6 @@
           <w:szCs w:val="22"/>
         </w:rPr>
       </w:pPr>
-      <w:proofErr w:type="spellStart"/>
-      <w:proofErr w:type="gramStart"/>
       <w:r>
         <w:rPr>
           <w:rFonts w:ascii="Calibri" w:hAnsi="Calibri"/>
@@ -17794,23 +16494,13 @@
           <w:sz w:val="22"/>
           <w:szCs w:val="22"/>
         </w:rPr>
-        <w:t>sensToMidi</w:t>
-      </w:r>
-      <w:proofErr w:type="spellEnd"/>
-      <w:proofErr w:type="gramEnd"/>
+        <w:t>Body_Rock_UART:</w:t>
+      </w:r>
     </w:p>
     <w:p>
       <w:pPr>
         <w:pStyle w:val="NormalWeb"/>
         <w:spacing w:before="0" w:beforeAutospacing="0" w:after="160" w:afterAutospacing="0"/>
-        <w:rPr>
-          <w:rFonts w:ascii="Calibri" w:hAnsi="Calibri"/>
-          <w:color w:val="000000"/>
-          <w:sz w:val="22"/>
-          <w:szCs w:val="22"/>
-        </w:rPr>
-      </w:pPr>
-      <w:r>
         <w:rPr>
           <w:rFonts w:ascii="Calibri" w:hAnsi="Calibri"/>
           <w:bCs/>
@@ -17818,9 +16508,7 @@
           <w:sz w:val="22"/>
           <w:szCs w:val="22"/>
         </w:rPr>
-        <w:t xml:space="preserve">De behandlede sensordata fra Body kan tilgås af </w:t>
-      </w:r>
-      <w:proofErr w:type="spellStart"/>
+      </w:pPr>
       <w:r>
         <w:rPr>
           <w:rFonts w:ascii="Calibri" w:hAnsi="Calibri"/>
@@ -17829,9 +16517,8 @@
           <w:sz w:val="22"/>
           <w:szCs w:val="22"/>
         </w:rPr>
-        <w:t>midigeneratoren</w:t>
-      </w:r>
-      <w:proofErr w:type="spellEnd"/>
+        <w:t xml:space="preserve">Full duplex UART. </w:t>
+      </w:r>
       <w:r>
         <w:rPr>
           <w:rFonts w:ascii="Calibri" w:hAnsi="Calibri"/>
@@ -17840,10 +16527,13 @@
           <w:sz w:val="22"/>
           <w:szCs w:val="22"/>
         </w:rPr>
-        <w:t xml:space="preserve"> gennem </w:t>
-      </w:r>
-      <w:proofErr w:type="spellStart"/>
-      <w:r>
+        <w:t>Fra Body til Rock sendes sensor data og preset valg eller svar på kommandoer fra Rock.</w:t>
+      </w:r>
+    </w:p>
+    <w:p>
+      <w:pPr>
+        <w:pStyle w:val="NormalWeb"/>
+        <w:spacing w:before="0" w:beforeAutospacing="0" w:after="160" w:afterAutospacing="0"/>
         <w:rPr>
           <w:rFonts w:ascii="Calibri" w:hAnsi="Calibri"/>
           <w:bCs/>
@@ -17851,9 +16541,7 @@
           <w:sz w:val="22"/>
           <w:szCs w:val="22"/>
         </w:rPr>
-        <w:t>get</w:t>
-      </w:r>
-      <w:proofErr w:type="spellEnd"/>
+      </w:pPr>
       <w:r>
         <w:rPr>
           <w:rFonts w:ascii="Calibri" w:hAnsi="Calibri"/>
@@ -17862,10 +16550,13 @@
           <w:sz w:val="22"/>
           <w:szCs w:val="22"/>
         </w:rPr>
-        <w:t xml:space="preserve"> metoder i </w:t>
-      </w:r>
-      <w:proofErr w:type="spellStart"/>
-      <w:r>
+        <w:t>Fra Rock til Body sendes kommandoer til at styre scanning efter sensorer el. lign.</w:t>
+      </w:r>
+    </w:p>
+    <w:p>
+      <w:pPr>
+        <w:pStyle w:val="NormalWeb"/>
+        <w:spacing w:before="0" w:beforeAutospacing="0" w:after="160" w:afterAutospacing="0"/>
         <w:rPr>
           <w:rFonts w:ascii="Calibri" w:hAnsi="Calibri"/>
           <w:bCs/>
@@ -17873,9 +16564,7 @@
           <w:sz w:val="22"/>
           <w:szCs w:val="22"/>
         </w:rPr>
-        <w:t>TrådløsKom</w:t>
-      </w:r>
-      <w:proofErr w:type="spellEnd"/>
+      </w:pPr>
       <w:r>
         <w:rPr>
           <w:rFonts w:ascii="Calibri" w:hAnsi="Calibri"/>
@@ -17884,10 +16573,13 @@
           <w:sz w:val="22"/>
           <w:szCs w:val="22"/>
         </w:rPr>
-        <w:t xml:space="preserve"> klassen. De returnerede data er </w:t>
-      </w:r>
-      <w:proofErr w:type="spellStart"/>
-      <w:r>
+        <w:t>Alle data er pakket efter følgende protokol:</w:t>
+      </w:r>
+    </w:p>
+    <w:p>
+      <w:pPr>
+        <w:pStyle w:val="NormalWeb"/>
+        <w:spacing w:before="0" w:beforeAutospacing="0" w:after="160" w:afterAutospacing="0"/>
         <w:rPr>
           <w:rFonts w:ascii="Calibri" w:hAnsi="Calibri"/>
           <w:bCs/>
@@ -17895,9 +16587,7 @@
           <w:sz w:val="22"/>
           <w:szCs w:val="22"/>
         </w:rPr>
-        <w:t>lineariseret</w:t>
-      </w:r>
-      <w:proofErr w:type="spellEnd"/>
+      </w:pPr>
       <w:r>
         <w:rPr>
           <w:rFonts w:ascii="Calibri" w:hAnsi="Calibri"/>
@@ -17906,7 +16596,7 @@
           <w:sz w:val="22"/>
           <w:szCs w:val="22"/>
         </w:rPr>
-        <w:t xml:space="preserve"> og skaleret til en 7 bit fortegnsløs værdi. </w:t>
+        <w:t>StartByte – KontrolByte – SampleIndexByte – DataByte0 … DataByteN – StopByte</w:t>
       </w:r>
     </w:p>
     <w:p>
@@ -17922,7 +16612,6 @@
           <w:szCs w:val="22"/>
         </w:rPr>
       </w:pPr>
-      <w:proofErr w:type="spellStart"/>
       <w:r>
         <w:rPr>
           <w:rFonts w:ascii="Calibri" w:hAnsi="Calibri"/>
@@ -17932,19 +16621,7 @@
           <w:sz w:val="22"/>
           <w:szCs w:val="22"/>
         </w:rPr>
-        <w:t>PresetVal</w:t>
-      </w:r>
-      <w:proofErr w:type="spellEnd"/>
-      <w:r>
-        <w:rPr>
-          <w:rFonts w:ascii="Calibri" w:hAnsi="Calibri"/>
-          <w:b/>
-          <w:bCs/>
-          <w:color w:val="000000"/>
-          <w:sz w:val="22"/>
-          <w:szCs w:val="22"/>
-        </w:rPr>
-        <w:tab/>
+        <w:t>sensToMidi</w:t>
       </w:r>
     </w:p>
     <w:p>
@@ -17958,7 +16635,6 @@
           <w:szCs w:val="22"/>
         </w:rPr>
       </w:pPr>
-      <w:proofErr w:type="spellStart"/>
       <w:r>
         <w:rPr>
           <w:rFonts w:ascii="Calibri" w:hAnsi="Calibri"/>
@@ -17967,40 +16643,7 @@
           <w:sz w:val="22"/>
           <w:szCs w:val="22"/>
         </w:rPr>
-        <w:t>TrådløsKom</w:t>
-      </w:r>
-      <w:proofErr w:type="spellEnd"/>
-      <w:r>
-        <w:rPr>
-          <w:rFonts w:ascii="Calibri" w:hAnsi="Calibri"/>
-          <w:bCs/>
-          <w:color w:val="000000"/>
-          <w:sz w:val="22"/>
-          <w:szCs w:val="22"/>
-        </w:rPr>
-        <w:t xml:space="preserve"> klassen notificerer kontrolleren når der modtages en kommando om skift af </w:t>
-      </w:r>
-      <w:proofErr w:type="spellStart"/>
-      <w:r>
-        <w:rPr>
-          <w:rFonts w:ascii="Calibri" w:hAnsi="Calibri"/>
-          <w:bCs/>
-          <w:color w:val="000000"/>
-          <w:sz w:val="22"/>
-          <w:szCs w:val="22"/>
-        </w:rPr>
-        <w:t>preset</w:t>
-      </w:r>
-      <w:proofErr w:type="spellEnd"/>
-      <w:r>
-        <w:rPr>
-          <w:rFonts w:ascii="Calibri" w:hAnsi="Calibri"/>
-          <w:bCs/>
-          <w:color w:val="000000"/>
-          <w:sz w:val="22"/>
-          <w:szCs w:val="22"/>
-        </w:rPr>
-        <w:t>.</w:t>
+        <w:t xml:space="preserve">De behandlede sensordata fra Body kan tilgås af midigeneratoren gennem get metoder i TrådløsKom klassen. De returnerede data er lineariseret og skaleret til en 7 bit fortegnsløs værdi. </w:t>
       </w:r>
     </w:p>
     <w:p>
@@ -18016,7 +16659,64 @@
           <w:szCs w:val="22"/>
         </w:rPr>
       </w:pPr>
-      <w:proofErr w:type="spellStart"/>
+      <w:r>
+        <w:rPr>
+          <w:rFonts w:ascii="Calibri" w:hAnsi="Calibri"/>
+          <w:b/>
+          <w:bCs/>
+          <w:color w:val="000000"/>
+          <w:sz w:val="22"/>
+          <w:szCs w:val="22"/>
+        </w:rPr>
+        <w:t>PresetVal</w:t>
+      </w:r>
+      <w:r>
+        <w:rPr>
+          <w:rFonts w:ascii="Calibri" w:hAnsi="Calibri"/>
+          <w:b/>
+          <w:bCs/>
+          <w:color w:val="000000"/>
+          <w:sz w:val="22"/>
+          <w:szCs w:val="22"/>
+        </w:rPr>
+        <w:tab/>
+      </w:r>
+    </w:p>
+    <w:p>
+      <w:pPr>
+        <w:pStyle w:val="NormalWeb"/>
+        <w:spacing w:before="0" w:beforeAutospacing="0" w:after="160" w:afterAutospacing="0"/>
+        <w:rPr>
+          <w:rFonts w:ascii="Calibri" w:hAnsi="Calibri"/>
+          <w:color w:val="000000"/>
+          <w:sz w:val="22"/>
+          <w:szCs w:val="22"/>
+        </w:rPr>
+      </w:pPr>
+      <w:r>
+        <w:rPr>
+          <w:rFonts w:ascii="Calibri" w:hAnsi="Calibri"/>
+          <w:bCs/>
+          <w:color w:val="000000"/>
+          <w:sz w:val="22"/>
+          <w:szCs w:val="22"/>
+        </w:rPr>
+        <w:t>TrådløsKom klassen notificerer kontrolleren når der modtages en kommando om skift af preset.</w:t>
+      </w:r>
+    </w:p>
+    <w:p>
+      <w:pPr>
+        <w:pStyle w:val="NormalWeb"/>
+        <w:spacing w:before="0" w:beforeAutospacing="0" w:after="160" w:afterAutospacing="0"/>
+        <w:rPr>
+          <w:rFonts w:ascii="Calibri" w:hAnsi="Calibri"/>
+          <w:b/>
+          <w:bCs/>
+          <w:color w:val="000000"/>
+          <w:sz w:val="22"/>
+          <w:szCs w:val="22"/>
+        </w:rPr>
+      </w:pPr>
       <w:r>
         <w:rPr>
           <w:rFonts w:ascii="Calibri" w:hAnsi="Calibri"/>
@@ -18028,7 +16728,6 @@
         </w:rPr>
         <w:t>MidiOut</w:t>
       </w:r>
-      <w:proofErr w:type="spellEnd"/>
     </w:p>
     <w:p>
       <w:pPr>
@@ -18070,7 +16769,7 @@
           <w:lang w:val="en-US"/>
         </w:rPr>
       </w:pPr>
-      <w:bookmarkStart w:id="39" w:name="_Toc401586491"/>
+      <w:bookmarkStart w:id="37" w:name="_Toc401586491"/>
       <w:r>
         <w:rPr>
           <w:lang w:val="en-US"/>
@@ -18078,7 +16777,7 @@
         <w:lastRenderedPageBreak/>
         <w:t>Software BDD Body</w:t>
       </w:r>
-      <w:bookmarkEnd w:id="39"/>
+      <w:bookmarkEnd w:id="37"/>
     </w:p>
     <w:p>
       <w:pPr>
@@ -18087,11 +16786,11 @@
         </w:rPr>
       </w:pPr>
       <w:r>
-        <w:object w:dxaOrig="10111" w:dyaOrig="4351">
-          <v:shape id="_x0000_i1027" type="#_x0000_t75" style="width:481.5pt;height:207pt" o:ole="">
+        <w:object w:dxaOrig="7621" w:dyaOrig="3226">
+          <v:shape id="_x0000_i1034" type="#_x0000_t75" style="width:381pt;height:161.25pt" o:ole="">
             <v:imagedata r:id="rId27" o:title=""/>
           </v:shape>
-          <o:OLEObject Type="Embed" ProgID="Visio.Drawing.15" ShapeID="_x0000_i1027" DrawAspect="Content" ObjectID="_1475328273" r:id="rId28"/>
+          <o:OLEObject Type="Embed" ProgID="Visio.Drawing.15" ShapeID="_x0000_i1034" DrawAspect="Content" ObjectID="_1475330373" r:id="rId28"/>
         </w:object>
       </w:r>
     </w:p>
@@ -18106,60 +16805,56 @@
       <w:pPr>
         <w:pStyle w:val="Overskrift3"/>
       </w:pPr>
-      <w:bookmarkStart w:id="40" w:name="_Toc401586492"/>
-      <w:r>
-        <w:t>Klassediagram Sensor-to-Midi</w:t>
+      <w:bookmarkStart w:id="38" w:name="_Toc401586492"/>
+      <w:r>
+        <w:t xml:space="preserve">Klassediagram </w:t>
+      </w:r>
+      <w:bookmarkEnd w:id="38"/>
+      <w:r>
+        <w:t>MIDI-generator</w:t>
+      </w:r>
+    </w:p>
+    <w:p>
+      <w:r>
+        <w:object w:dxaOrig="9105" w:dyaOrig="7695">
+          <v:shape id="_x0000_i1035" type="#_x0000_t75" style="width:455.25pt;height:384.75pt" o:ole="">
+            <v:imagedata r:id="rId29" o:title=""/>
+          </v:shape>
+          <o:OLEObject Type="Embed" ProgID="Visio.Drawing.15" ShapeID="_x0000_i1035" DrawAspect="Content" ObjectID="_1475330374" r:id="rId30"/>
+        </w:object>
+      </w:r>
+    </w:p>
+    <w:p>
+      <w:pPr>
+        <w:pStyle w:val="Overskrift3"/>
+      </w:pPr>
+      <w:bookmarkStart w:id="39" w:name="_Toc401586493"/>
+    </w:p>
+    <w:p>
+      <w:pPr>
+        <w:pStyle w:val="Overskrift3"/>
+      </w:pPr>
+    </w:p>
+    <w:bookmarkEnd w:id="39"/>
+    <w:p/>
+    <w:p>
+      <w:pPr>
+        <w:pStyle w:val="Overskrift3"/>
+      </w:pPr>
+      <w:bookmarkStart w:id="40" w:name="_Toc401586494"/>
+      <w:r>
+        <w:lastRenderedPageBreak/>
+        <w:t>Klassediagram Bluetooth-Rock</w:t>
       </w:r>
       <w:bookmarkEnd w:id="40"/>
     </w:p>
     <w:p>
       <w:r>
-        <w:object w:dxaOrig="9105" w:dyaOrig="7696">
-          <v:shape id="_x0000_i1033" type="#_x0000_t75" style="width:455.25pt;height:384.75pt" o:ole="">
-            <v:imagedata r:id="rId29" o:title=""/>
-          </v:shape>
-          <o:OLEObject Type="Embed" ProgID="Visio.Drawing.15" ShapeID="_x0000_i1033" DrawAspect="Content" ObjectID="_1475328274" r:id="rId30"/>
-        </w:object>
-      </w:r>
-    </w:p>
-    <w:p>
-      <w:pPr>
-        <w:pStyle w:val="Overskrift3"/>
-      </w:pPr>
-      <w:bookmarkStart w:id="41" w:name="_Toc401586493"/>
-      <w:r>
-        <w:lastRenderedPageBreak/>
-        <w:t>Klassediagram GUI</w:t>
-      </w:r>
-      <w:bookmarkEnd w:id="41"/>
-    </w:p>
-    <w:p/>
-    <w:p>
-      <w:pPr>
-        <w:pStyle w:val="Overskrift4"/>
-      </w:pPr>
-      <w:r>
-        <w:t>Funktions beskrivelser</w:t>
-      </w:r>
-    </w:p>
-    <w:p/>
-    <w:p>
-      <w:pPr>
-        <w:pStyle w:val="Overskrift3"/>
-      </w:pPr>
-      <w:bookmarkStart w:id="42" w:name="_Toc401586494"/>
-      <w:r>
-        <w:t>Klassediagram Bluetooth-Rock</w:t>
-      </w:r>
-      <w:bookmarkEnd w:id="42"/>
-    </w:p>
-    <w:p>
-      <w:r>
-        <w:object w:dxaOrig="3721" w:dyaOrig="5281">
-          <v:shape id="_x0000_i1034" type="#_x0000_t75" style="width:186pt;height:264pt" o:ole="">
+        <w:object w:dxaOrig="3720" w:dyaOrig="5280">
+          <v:shape id="_x0000_i1036" type="#_x0000_t75" style="width:186pt;height:264pt" o:ole="">
             <v:imagedata r:id="rId31" o:title=""/>
           </v:shape>
-          <o:OLEObject Type="Embed" ProgID="Visio.Drawing.15" ShapeID="_x0000_i1034" DrawAspect="Content" ObjectID="_1475328275" r:id="rId32"/>
+          <o:OLEObject Type="Embed" ProgID="Visio.Drawing.15" ShapeID="_x0000_i1036" DrawAspect="Content" ObjectID="_1475330375" r:id="rId32"/>
         </w:object>
       </w:r>
     </w:p>
@@ -18212,28 +16907,24 @@
                 <w:lang w:val="en-US"/>
               </w:rPr>
             </w:pPr>
-            <w:proofErr w:type="spellStart"/>
             <w:r>
               <w:rPr>
                 <w:lang w:val="en-US"/>
               </w:rPr>
               <w:t>receiveUnpack</w:t>
             </w:r>
-            <w:proofErr w:type="spellEnd"/>
             <w:r>
               <w:rPr>
                 <w:lang w:val="en-US"/>
               </w:rPr>
               <w:t xml:space="preserve">(): </w:t>
             </w:r>
-            <w:proofErr w:type="spellStart"/>
             <w:r>
               <w:rPr>
                 <w:lang w:val="en-US"/>
               </w:rPr>
               <w:t>struct</w:t>
             </w:r>
-            <w:proofErr w:type="spellEnd"/>
           </w:p>
         </w:tc>
       </w:tr>
@@ -18299,13 +16990,8 @@
             <w:pPr>
               <w:spacing w:after="160"/>
             </w:pPr>
-            <w:proofErr w:type="spellStart"/>
-            <w:r>
-              <w:t>Struct</w:t>
-            </w:r>
-            <w:proofErr w:type="spellEnd"/>
-            <w:r>
-              <w:t xml:space="preserve"> med sensordata, sample-indeks og sensor-ID</w:t>
+            <w:r>
+              <w:t>Struct med sensordata, sample-indeks og sensor-ID</w:t>
             </w:r>
           </w:p>
         </w:tc>
@@ -18339,23 +17025,7 @@
               <w:spacing w:after="160"/>
             </w:pPr>
             <w:r>
-              <w:t xml:space="preserve">Funktionen aflæser data fra </w:t>
-            </w:r>
-            <w:proofErr w:type="spellStart"/>
-            <w:r>
-              <w:t>Rx</w:t>
-            </w:r>
-            <w:proofErr w:type="spellEnd"/>
-            <w:r>
-              <w:t xml:space="preserve">-bufferen og indlæser dem i </w:t>
-            </w:r>
-            <w:proofErr w:type="spellStart"/>
-            <w:r>
-              <w:t>sensorData-structen</w:t>
-            </w:r>
-            <w:proofErr w:type="spellEnd"/>
-            <w:r>
-              <w:t>. Efter start-byte er læst, indlæses data i følgende rækkefølge:</w:t>
+              <w:t>Funktionen aflæser data fra Rx-bufferen og indlæser dem i sensorData-structen. Efter start-byte er læst, indlæses data i følgende rækkefølge:</w:t>
             </w:r>
           </w:p>
           <w:p>
@@ -18393,13 +17063,8 @@
               </w:numPr>
               <w:spacing w:after="160"/>
             </w:pPr>
-            <w:proofErr w:type="gramStart"/>
-            <w:r>
-              <w:t>x</w:t>
-            </w:r>
-            <w:proofErr w:type="gramEnd"/>
-            <w:r>
-              <w:t>-data</w:t>
+            <w:r>
+              <w:t>x-data</w:t>
             </w:r>
           </w:p>
           <w:p>
@@ -18412,15 +17077,7 @@
               <w:spacing w:after="160"/>
             </w:pPr>
             <w:r>
-              <w:t>[</w:t>
-            </w:r>
-            <w:proofErr w:type="gramStart"/>
-            <w:r>
-              <w:t>y</w:t>
-            </w:r>
-            <w:proofErr w:type="gramEnd"/>
-            <w:r>
-              <w:t>-data]</w:t>
+              <w:t>[y-data]</w:t>
             </w:r>
           </w:p>
           <w:p>
@@ -18433,28 +17090,12 @@
               <w:spacing w:after="160"/>
             </w:pPr>
             <w:r>
-              <w:t>[</w:t>
-            </w:r>
-            <w:proofErr w:type="gramStart"/>
-            <w:r>
-              <w:t>z</w:t>
-            </w:r>
-            <w:proofErr w:type="gramEnd"/>
-            <w:r>
-              <w:t>-data]</w:t>
-            </w:r>
-          </w:p>
-          <w:p>
-            <w:r>
-              <w:t xml:space="preserve">Ved slut-byte stoppes der med at indlæses data i </w:t>
-            </w:r>
-            <w:proofErr w:type="spellStart"/>
-            <w:r>
-              <w:t>struct’en</w:t>
-            </w:r>
-            <w:proofErr w:type="spellEnd"/>
-            <w:r>
-              <w:t>, og evt. resterende dimensioner (y- og z-data) sættes til 0.</w:t>
+              <w:t>[z-data]</w:t>
+            </w:r>
+          </w:p>
+          <w:p>
+            <w:r>
+              <w:t>Ved slut-byte stoppes der med at indlæses data i struct’en, og evt. resterende dimensioner (y- og z-data) sættes til 0.</w:t>
             </w:r>
           </w:p>
         </w:tc>
@@ -18499,16 +17140,9 @@
             <w:pPr>
               <w:spacing w:after="160"/>
             </w:pPr>
-            <w:proofErr w:type="spellStart"/>
-            <w:proofErr w:type="gramStart"/>
-            <w:r>
-              <w:t>Reconnect</w:t>
-            </w:r>
-            <w:proofErr w:type="spellEnd"/>
-            <w:r>
-              <w:t>(</w:t>
-            </w:r>
-            <w:proofErr w:type="gramEnd"/>
+            <w:r>
+              <w:t>Reconnect(</w:t>
+            </w:r>
             <w:r>
               <w:t>): u</w:t>
             </w:r>
@@ -18636,25 +17270,28 @@
       <w:pPr>
         <w:pStyle w:val="Overskrift3"/>
       </w:pPr>
-      <w:bookmarkStart w:id="43" w:name="_Toc401586495"/>
+      <w:bookmarkStart w:id="41" w:name="_Toc401586495"/>
       <w:r>
         <w:lastRenderedPageBreak/>
         <w:t>Klassediagram Bluetooth-</w:t>
       </w:r>
-      <w:proofErr w:type="spellStart"/>
-      <w:r>
-        <w:t>body</w:t>
-      </w:r>
-      <w:bookmarkEnd w:id="43"/>
-      <w:proofErr w:type="spellEnd"/>
+      <w:r>
+        <w:t>B</w:t>
+      </w:r>
+      <w:r>
+        <w:t>ody</w:t>
+      </w:r>
+      <w:bookmarkStart w:id="42" w:name="_GoBack"/>
+      <w:bookmarkEnd w:id="41"/>
+      <w:bookmarkEnd w:id="42"/>
     </w:p>
     <w:p>
       <w:r>
-        <w:object w:dxaOrig="4921" w:dyaOrig="1561">
-          <v:shape id="_x0000_i1035" type="#_x0000_t75" style="width:246pt;height:78pt" o:ole="">
+        <w:object w:dxaOrig="4920" w:dyaOrig="1560">
+          <v:shape id="_x0000_i1037" type="#_x0000_t75" style="width:246pt;height:78pt" o:ole="">
             <v:imagedata r:id="rId33" o:title=""/>
           </v:shape>
-          <o:OLEObject Type="Embed" ProgID="Visio.Drawing.15" ShapeID="_x0000_i1035" DrawAspect="Content" ObjectID="_1475328276" r:id="rId34"/>
+          <o:OLEObject Type="Embed" ProgID="Visio.Drawing.15" ShapeID="_x0000_i1037" DrawAspect="Content" ObjectID="_1475330376" r:id="rId34"/>
         </w:object>
       </w:r>
     </w:p>
@@ -18707,7 +17344,6 @@
                 <w:lang w:val="en-US"/>
               </w:rPr>
             </w:pPr>
-            <w:proofErr w:type="spellStart"/>
             <w:r>
               <w:rPr>
                 <w:lang w:val="en-US"/>
@@ -18718,14 +17354,7 @@
               <w:rPr>
                 <w:lang w:val="en-US"/>
               </w:rPr>
-              <w:t>end</w:t>
-            </w:r>
-            <w:proofErr w:type="spellEnd"/>
-            <w:r>
-              <w:rPr>
-                <w:lang w:val="en-US"/>
-              </w:rPr>
-              <w:t>( uint16, uint16, uint16, uint8</w:t>
+              <w:t>end( uint16, uint16, uint16, uint8</w:t>
             </w:r>
             <w:r>
               <w:rPr>
@@ -18770,21 +17399,8 @@
             <w:pPr>
               <w:spacing w:after="160"/>
             </w:pPr>
-            <w:proofErr w:type="gramStart"/>
-            <w:r>
-              <w:t>x</w:t>
-            </w:r>
-            <w:proofErr w:type="gramEnd"/>
-            <w:r>
-              <w:t xml:space="preserve">-, og evt. y- og z-værdier for rå sensordata, samt et </w:t>
-            </w:r>
-            <w:proofErr w:type="spellStart"/>
-            <w:r>
-              <w:t>index</w:t>
-            </w:r>
-            <w:proofErr w:type="spellEnd"/>
-            <w:r>
-              <w:t xml:space="preserve"> for samples og et sensor-ID</w:t>
+            <w:r>
+              <w:t>x-, og evt. y- og z-værdier for rå sensordata, samt et index for samples og et sensor-ID</w:t>
             </w:r>
           </w:p>
         </w:tc>
@@ -18852,15 +17468,7 @@
               <w:spacing w:after="160"/>
             </w:pPr>
             <w:r>
-              <w:t xml:space="preserve">Funktionen pakker og sender de medsendte </w:t>
-            </w:r>
-            <w:proofErr w:type="spellStart"/>
-            <w:r>
-              <w:t>attributer</w:t>
-            </w:r>
-            <w:proofErr w:type="spellEnd"/>
-            <w:r>
-              <w:t xml:space="preserve"> serielt over Bluetooth. Data sendes i følgende rækkefølge:</w:t>
+              <w:t>Funktionen pakker og sender de medsendte attributer serielt over Bluetooth. Data sendes i følgende rækkefølge:</w:t>
             </w:r>
           </w:p>
           <w:p>
@@ -18911,13 +17519,8 @@
               </w:numPr>
               <w:spacing w:after="160"/>
             </w:pPr>
-            <w:proofErr w:type="gramStart"/>
-            <w:r>
-              <w:t>x</w:t>
-            </w:r>
-            <w:proofErr w:type="gramEnd"/>
-            <w:r>
-              <w:t>-data</w:t>
+            <w:r>
+              <w:t>x-data</w:t>
             </w:r>
           </w:p>
           <w:p>
@@ -18930,15 +17533,7 @@
               <w:spacing w:after="160"/>
             </w:pPr>
             <w:r>
-              <w:t>[</w:t>
-            </w:r>
-            <w:proofErr w:type="gramStart"/>
-            <w:r>
-              <w:t>y</w:t>
-            </w:r>
-            <w:proofErr w:type="gramEnd"/>
-            <w:r>
-              <w:t>-data]</w:t>
+              <w:t>[y-data]</w:t>
             </w:r>
           </w:p>
           <w:p>
@@ -18951,15 +17546,7 @@
               <w:spacing w:after="160"/>
             </w:pPr>
             <w:r>
-              <w:t>[</w:t>
-            </w:r>
-            <w:proofErr w:type="gramStart"/>
-            <w:r>
-              <w:t>z</w:t>
-            </w:r>
-            <w:proofErr w:type="gramEnd"/>
-            <w:r>
-              <w:t>-data]</w:t>
+              <w:t>[z-data]</w:t>
             </w:r>
           </w:p>
           <w:p>
@@ -19017,16 +17604,9 @@
             <w:pPr>
               <w:spacing w:after="160"/>
             </w:pPr>
-            <w:proofErr w:type="spellStart"/>
-            <w:proofErr w:type="gramStart"/>
-            <w:r>
-              <w:t>Reconnect</w:t>
-            </w:r>
-            <w:proofErr w:type="spellEnd"/>
-            <w:r>
-              <w:t>(</w:t>
-            </w:r>
-            <w:proofErr w:type="gramEnd"/>
+            <w:r>
+              <w:t>Reconnect(</w:t>
+            </w:r>
             <w:r>
               <w:t>): u</w:t>
             </w:r>
@@ -19152,20 +17732,20 @@
       <w:pPr>
         <w:pStyle w:val="Overskrift3"/>
       </w:pPr>
-      <w:bookmarkStart w:id="44" w:name="_Toc401586496"/>
+      <w:bookmarkStart w:id="43" w:name="_Toc401586496"/>
       <w:r>
         <w:lastRenderedPageBreak/>
         <w:t>Klassediagram GUI</w:t>
       </w:r>
-      <w:bookmarkEnd w:id="44"/>
+      <w:bookmarkEnd w:id="43"/>
     </w:p>
     <w:p>
       <w:r>
         <w:object w:dxaOrig="7635" w:dyaOrig="6076">
-          <v:shape id="_x0000_i1036" type="#_x0000_t75" style="width:381.75pt;height:303.75pt" o:ole="">
+          <v:shape id="_x0000_i1026" type="#_x0000_t75" style="width:381.75pt;height:303.75pt" o:ole="">
             <v:imagedata r:id="rId35" o:title=""/>
           </v:shape>
-          <o:OLEObject Type="Embed" ProgID="Visio.Drawing.15" ShapeID="_x0000_i1036" DrawAspect="Content" ObjectID="_1475328277" r:id="rId36"/>
+          <o:OLEObject Type="Embed" ProgID="Visio.Drawing.15" ShapeID="_x0000_i1026" DrawAspect="Content" ObjectID="_1475330377" r:id="rId36"/>
         </w:object>
       </w:r>
     </w:p>
@@ -19265,7 +17845,7 @@
                 <w:bCs/>
                 <w:noProof/>
               </w:rPr>
-              <w:t>4</w:t>
+              <w:t>26</w:t>
             </w:r>
             <w:r>
               <w:rPr>
@@ -19422,6 +18002,44 @@
       <w:r>
         <w:t xml:space="preserve"> Indsæt reference her</w:t>
       </w:r>
+    </w:p>
+  </w:footnote>
+  <w:footnote w:id="5">
+    <w:p>
+      <w:pPr>
+        <w:pStyle w:val="NormalWeb"/>
+        <w:spacing w:before="0" w:beforeAutospacing="0" w:after="160" w:afterAutospacing="0"/>
+        <w:rPr>
+          <w:rFonts w:ascii="Calibri" w:hAnsi="Calibri"/>
+          <w:color w:val="000000"/>
+          <w:sz w:val="22"/>
+          <w:szCs w:val="22"/>
+        </w:rPr>
+      </w:pPr>
+      <w:r>
+        <w:rPr>
+          <w:rStyle w:val="Fodnotehenvisning"/>
+        </w:rPr>
+        <w:footnoteRef/>
+      </w:r>
+      <w:r>
+        <w:t xml:space="preserve"> </w:t>
+      </w:r>
+      <w:r>
+        <w:rPr>
+          <w:rFonts w:ascii="Calibri" w:hAnsi="Calibri"/>
+          <w:bCs/>
+          <w:color w:val="000000"/>
+          <w:sz w:val="22"/>
+          <w:szCs w:val="22"/>
+        </w:rPr>
+        <w:t>http://www.nxp.com/documents/user_manual/UM10204.pdf</w:t>
+      </w:r>
+    </w:p>
+    <w:p>
+      <w:pPr>
+        <w:pStyle w:val="Fodnotetekst"/>
+      </w:pPr>
     </w:p>
   </w:footnote>
 </w:footnotes>
@@ -23802,7 +22420,7 @@
 </file>
 
 <file path=customXml/itemProps1.xml><?xml version="1.0" encoding="utf-8"?>
-<ds:datastoreItem xmlns:ds="http://schemas.openxmlformats.org/officeDocument/2006/customXml" ds:itemID="{D6D1954F-6078-42CA-B9D9-B5559E70517A}">
+<ds:datastoreItem xmlns:ds="http://schemas.openxmlformats.org/officeDocument/2006/customXml" ds:itemID="{E8611BEA-DF93-4164-BEC3-DEAC1CB94466}">
   <ds:schemaRefs>
     <ds:schemaRef ds:uri="http://schemas.openxmlformats.org/officeDocument/2006/bibliography"/>
   </ds:schemaRefs>

</xml_diff>